<commit_message>
Update the Documentation Folder
</commit_message>
<xml_diff>
--- a/Documentation/Approve Prediction of Multisequence Learning_Gaurav-Paper.docx
+++ b/Documentation/Approve Prediction of Multisequence Learning_Gaurav-Paper.docx
@@ -2755,9 +2755,14 @@
               </wp:anchor>
             </w:drawing>
           </mc:Choice>
-          <mc:Fallback xmlns:pic="http://schemas.openxmlformats.org/drawingml/2006/picture" xmlns:a="http://schemas.openxmlformats.org/drawingml/2006/main" xmlns:ve="http://schemas.openxmlformats.org/markup-compatibility/2006">
+          <mc:Fallback>
             <w:pict>
-              <v:shape style="position:absolute;margin-left:306.649994pt;margin-top:11.578625pt;width:241.4pt;height:76.9pt;mso-position-horizontal-relative:page;mso-position-vertical-relative:paragraph;z-index:-15727104;mso-wrap-distance-left:0;mso-wrap-distance-right:0" type="#_x0000_t202" id="docshape2" filled="false" stroked="true" strokeweight=".75pt" strokecolor="#000000">
+              <v:shapetype w14:anchorId="34A78FD5" id="_x0000_t202" coordsize="21600,21600" o:spt="202" path="m,l,21600r21600,l21600,xe">
+                <v:stroke joinstyle="miter"/>
+                <v:path gradientshapeok="t" o:connecttype="rect"/>
+              </v:shapetype>
+              <v:shape id="Textbox 5" o:spid="_x0000_s1026" type="#_x0000_t202" style="position:absolute;margin-left:306.65pt;margin-top:11.6pt;width:241.4pt;height:76.9pt;z-index:-15727104;visibility:visible;mso-wrap-style:square;mso-wrap-distance-left:0;mso-wrap-distance-top:0;mso-wrap-distance-right:0;mso-wrap-distance-bottom:0;mso-position-horizontal:absolute;mso-position-horizontal-relative:page;mso-position-vertical:absolute;mso-position-vertical-relative:text;v-text-anchor:top" o:gfxdata="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" filled="f">
+                <v:path arrowok="t"/>
                 <v:textbox inset="0,0,0,0">
                   <w:txbxContent>
                     <w:p>
@@ -2767,24 +2772,22 @@
                         <w:ind w:left="142"/>
                       </w:pPr>
                       <w:r>
-                        <w:rPr/>
                         <w:t>public</w:t>
                       </w:r>
                       <w:r>
                         <w:rPr>
                           <w:spacing w:val="-8"/>
                         </w:rPr>
-                        <w:t> </w:t>
-                      </w:r>
-                      <w:r>
-                        <w:rPr/>
+                        <w:t xml:space="preserve"> </w:t>
+                      </w:r>
+                      <w:r>
                         <w:t>class</w:t>
                       </w:r>
                       <w:r>
                         <w:rPr>
                           <w:spacing w:val="-5"/>
                         </w:rPr>
-                        <w:t> </w:t>
+                        <w:t xml:space="preserve"> </w:t>
                       </w:r>
                       <w:r>
                         <w:rPr>
@@ -2796,8 +2799,7 @@
                     <w:p>
                       <w:pPr>
                         <w:spacing w:before="1"/>
-                        <w:ind w:left="142" w:right="0" w:firstLine="0"/>
-                        <w:jc w:val="left"/>
+                        <w:ind w:left="142"/>
                         <w:rPr>
                           <w:sz w:val="20"/>
                         </w:rPr>
@@ -2816,75 +2818,72 @@
                         <w:ind w:left="542" w:right="1335"/>
                       </w:pPr>
                       <w:r>
-                        <w:rPr/>
                         <w:t>public</w:t>
                       </w:r>
                       <w:r>
                         <w:rPr>
                           <w:spacing w:val="-6"/>
                         </w:rPr>
-                        <w:t> </w:t>
-                      </w:r>
-                      <w:r>
-                        <w:rPr/>
+                        <w:t xml:space="preserve"> </w:t>
+                      </w:r>
+                      <w:r>
                         <w:t>String</w:t>
                       </w:r>
                       <w:r>
                         <w:rPr>
                           <w:spacing w:val="-6"/>
                         </w:rPr>
-                        <w:t> </w:t>
-                      </w:r>
-                      <w:r>
-                        <w:rPr/>
+                        <w:t xml:space="preserve"> </w:t>
+                      </w:r>
+                      <w:r>
                         <w:t>name</w:t>
                       </w:r>
                       <w:r>
                         <w:rPr>
                           <w:spacing w:val="-6"/>
                         </w:rPr>
-                        <w:t> </w:t>
-                      </w:r>
-                      <w:r>
-                        <w:rPr/>
+                        <w:t xml:space="preserve"> </w:t>
+                      </w:r>
+                      <w:proofErr w:type="gramStart"/>
+                      <w:r>
                         <w:t>{</w:t>
                       </w:r>
                       <w:r>
                         <w:rPr>
                           <w:spacing w:val="-6"/>
                         </w:rPr>
-                        <w:t> </w:t>
-                      </w:r>
-                      <w:r>
-                        <w:rPr/>
-                        <w:t>get;</w:t>
+                        <w:t xml:space="preserve"> </w:t>
+                      </w:r>
+                      <w:r>
+                        <w:t>get</w:t>
+                      </w:r>
+                      <w:proofErr w:type="gramEnd"/>
+                      <w:r>
+                        <w:t>;</w:t>
                       </w:r>
                       <w:r>
                         <w:rPr>
                           <w:spacing w:val="-6"/>
                         </w:rPr>
-                        <w:t> </w:t>
-                      </w:r>
-                      <w:r>
-                        <w:rPr/>
+                        <w:t xml:space="preserve"> </w:t>
+                      </w:r>
+                      <w:r>
                         <w:t>set;</w:t>
                       </w:r>
                       <w:r>
                         <w:rPr>
                           <w:spacing w:val="-6"/>
                         </w:rPr>
-                        <w:t> </w:t>
-                      </w:r>
-                      <w:r>
-                        <w:rPr/>
+                        <w:t xml:space="preserve"> </w:t>
+                      </w:r>
+                      <w:r>
                         <w:t>} public int[] data { get; set; }</w:t>
                       </w:r>
                     </w:p>
                     <w:p>
                       <w:pPr>
                         <w:spacing w:before="1"/>
-                        <w:ind w:left="142" w:right="0" w:firstLine="0"/>
-                        <w:jc w:val="left"/>
+                        <w:ind w:left="142"/>
                         <w:rPr>
                           <w:sz w:val="20"/>
                         </w:rPr>
@@ -2899,8 +2898,7 @@
                     </w:p>
                   </w:txbxContent>
                 </v:textbox>
-                <v:stroke dashstyle="solid"/>
-                <w10:wrap type="topAndBottom"/>
+                <w10:wrap type="topAndBottom" anchorx="page"/>
               </v:shape>
             </w:pict>
           </mc:Fallback>
@@ -3611,16 +3609,16 @@
               </wp:anchor>
             </w:drawing>
           </mc:Choice>
-          <mc:Fallback xmlns:pic="http://schemas.openxmlformats.org/drawingml/2006/picture" xmlns:a="http://schemas.openxmlformats.org/drawingml/2006/main" xmlns:ve="http://schemas.openxmlformats.org/markup-compatibility/2006">
+          <mc:Fallback>
             <w:pict>
-              <v:shape style="position:absolute;margin-left:306.649994pt;margin-top:11.547933pt;width:241.4pt;height:168.9pt;mso-position-horizontal-relative:page;mso-position-vertical-relative:paragraph;z-index:-15726592;mso-wrap-distance-left:0;mso-wrap-distance-right:0" type="#_x0000_t202" id="docshape3" filled="false" stroked="true" strokeweight=".75pt" strokecolor="#000000">
+              <v:shape w14:anchorId="5999F1F8" id="Textbox 6" o:spid="_x0000_s1027" type="#_x0000_t202" style="position:absolute;margin-left:306.65pt;margin-top:11.55pt;width:241.4pt;height:168.9pt;z-index:-15726592;visibility:visible;mso-wrap-style:square;mso-wrap-distance-left:0;mso-wrap-distance-top:0;mso-wrap-distance-right:0;mso-wrap-distance-bottom:0;mso-position-horizontal:absolute;mso-position-horizontal-relative:page;mso-position-vertical:absolute;mso-position-vertical-relative:text;v-text-anchor:top" o:gfxdata="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" filled="f">
+                <v:path arrowok="t"/>
                 <v:textbox inset="0,0,0,0">
                   <w:txbxContent>
                     <w:p>
                       <w:pPr>
                         <w:spacing w:before="73"/>
-                        <w:ind w:left="142" w:right="0" w:firstLine="0"/>
-                        <w:jc w:val="left"/>
+                        <w:ind w:left="142"/>
                         <w:rPr>
                           <w:sz w:val="20"/>
                         </w:rPr>
@@ -3635,9 +3633,8 @@
                     </w:p>
                     <w:p>
                       <w:pPr>
-                        <w:spacing w:line="228" w:lineRule="exact" w:before="1"/>
-                        <w:ind w:left="242" w:right="0" w:firstLine="0"/>
-                        <w:jc w:val="left"/>
+                        <w:spacing w:before="1" w:line="228" w:lineRule="exact"/>
+                        <w:ind w:left="242"/>
                         <w:rPr>
                           <w:sz w:val="20"/>
                         </w:rPr>
@@ -3657,14 +3654,13 @@
                         <w:ind w:left="342"/>
                       </w:pPr>
                       <w:r>
-                        <w:rPr/>
                         <w:t>"name":</w:t>
                       </w:r>
                       <w:r>
                         <w:rPr>
                           <w:spacing w:val="-8"/>
                         </w:rPr>
-                        <w:t> </w:t>
+                        <w:t xml:space="preserve"> </w:t>
                       </w:r>
                       <w:r>
                         <w:rPr>
@@ -3679,114 +3675,104 @@
                         <w:ind w:left="342"/>
                       </w:pPr>
                       <w:r>
-                        <w:rPr/>
                         <w:t>"data":</w:t>
                       </w:r>
                       <w:r>
                         <w:rPr>
                           <w:spacing w:val="-3"/>
                         </w:rPr>
-                        <w:t> </w:t>
-                      </w:r>
-                      <w:r>
-                        <w:rPr/>
+                        <w:t xml:space="preserve"> </w:t>
+                      </w:r>
+                      <w:r>
                         <w:t>[</w:t>
                       </w:r>
                       <w:r>
                         <w:rPr>
                           <w:spacing w:val="-3"/>
                         </w:rPr>
-                        <w:t> </w:t>
-                      </w:r>
-                      <w:r>
-                        <w:rPr/>
+                        <w:t xml:space="preserve"> </w:t>
+                      </w:r>
+                      <w:r>
                         <w:t>0,</w:t>
                       </w:r>
                       <w:r>
                         <w:rPr>
                           <w:spacing w:val="-2"/>
                         </w:rPr>
-                        <w:t> </w:t>
-                      </w:r>
-                      <w:r>
-                        <w:rPr/>
+                        <w:t xml:space="preserve"> </w:t>
+                      </w:r>
+                      <w:r>
                         <w:t>2,</w:t>
                       </w:r>
                       <w:r>
                         <w:rPr>
                           <w:spacing w:val="-3"/>
                         </w:rPr>
-                        <w:t> </w:t>
-                      </w:r>
-                      <w:r>
-                        <w:rPr/>
+                        <w:t xml:space="preserve"> </w:t>
+                      </w:r>
+                      <w:r>
                         <w:t>5,</w:t>
                       </w:r>
                       <w:r>
                         <w:rPr>
                           <w:spacing w:val="-2"/>
                         </w:rPr>
-                        <w:t> </w:t>
-                      </w:r>
-                      <w:r>
-                        <w:rPr/>
+                        <w:t xml:space="preserve"> </w:t>
+                      </w:r>
+                      <w:r>
                         <w:t>6,</w:t>
                       </w:r>
                       <w:r>
                         <w:rPr>
                           <w:spacing w:val="-3"/>
                         </w:rPr>
-                        <w:t> </w:t>
-                      </w:r>
-                      <w:r>
-                        <w:rPr/>
+                        <w:t xml:space="preserve"> </w:t>
+                      </w:r>
+                      <w:r>
                         <w:t>7,</w:t>
                       </w:r>
                       <w:r>
                         <w:rPr>
                           <w:spacing w:val="-2"/>
                         </w:rPr>
-                        <w:t> </w:t>
-                      </w:r>
-                      <w:r>
-                        <w:rPr/>
+                        <w:t xml:space="preserve"> </w:t>
+                      </w:r>
+                      <w:r>
                         <w:t>8,</w:t>
                       </w:r>
                       <w:r>
                         <w:rPr>
                           <w:spacing w:val="-3"/>
                         </w:rPr>
-                        <w:t> </w:t>
-                      </w:r>
-                      <w:r>
-                        <w:rPr/>
+                        <w:t xml:space="preserve"> </w:t>
+                      </w:r>
+                      <w:r>
                         <w:t>10,</w:t>
                       </w:r>
                       <w:r>
                         <w:rPr>
                           <w:spacing w:val="-2"/>
                         </w:rPr>
-                        <w:t> </w:t>
-                      </w:r>
-                      <w:r>
-                        <w:rPr/>
+                        <w:t xml:space="preserve"> </w:t>
+                      </w:r>
+                      <w:r>
                         <w:t>11,</w:t>
                       </w:r>
                       <w:r>
                         <w:rPr>
                           <w:spacing w:val="-3"/>
                         </w:rPr>
-                        <w:t> </w:t>
-                      </w:r>
-                      <w:r>
-                        <w:rPr/>
+                        <w:t xml:space="preserve"> </w:t>
+                      </w:r>
+                      <w:proofErr w:type="gramStart"/>
+                      <w:r>
                         <w:t>13</w:t>
                       </w:r>
                       <w:r>
                         <w:rPr>
                           <w:spacing w:val="-2"/>
                         </w:rPr>
-                        <w:t> </w:t>
+                        <w:t xml:space="preserve"> </w:t>
                       </w:r>
                       <w:r>
                         <w:rPr>
@@ -3794,12 +3780,12 @@
                         </w:rPr>
                         <w:t>]</w:t>
                       </w:r>
+                      <w:proofErr w:type="gramEnd"/>
                     </w:p>
                     <w:p>
                       <w:pPr>
                         <w:spacing w:before="1"/>
-                        <w:ind w:left="242" w:right="0" w:firstLine="0"/>
-                        <w:jc w:val="left"/>
+                        <w:ind w:left="242"/>
                         <w:rPr>
                           <w:sz w:val="20"/>
                         </w:rPr>
@@ -3814,9 +3800,7 @@
                     </w:p>
                     <w:p>
                       <w:pPr>
-                        <w:spacing w:before="0"/>
-                        <w:ind w:left="242" w:right="0" w:firstLine="0"/>
-                        <w:jc w:val="left"/>
+                        <w:ind w:left="242"/>
                         <w:rPr>
                           <w:sz w:val="20"/>
                         </w:rPr>
@@ -3836,14 +3820,13 @@
                         <w:ind w:left="342"/>
                       </w:pPr>
                       <w:r>
-                        <w:rPr/>
                         <w:t>"name":</w:t>
                       </w:r>
                       <w:r>
                         <w:rPr>
                           <w:spacing w:val="-8"/>
                         </w:rPr>
-                        <w:t> </w:t>
+                        <w:t xml:space="preserve"> </w:t>
                       </w:r>
                       <w:r>
                         <w:rPr>
@@ -3858,114 +3841,104 @@
                         <w:ind w:left="342"/>
                       </w:pPr>
                       <w:r>
-                        <w:rPr/>
                         <w:t>"data":</w:t>
                       </w:r>
                       <w:r>
                         <w:rPr>
                           <w:spacing w:val="-3"/>
                         </w:rPr>
-                        <w:t> </w:t>
-                      </w:r>
-                      <w:r>
-                        <w:rPr/>
+                        <w:t xml:space="preserve"> </w:t>
+                      </w:r>
+                      <w:r>
                         <w:t>[</w:t>
                       </w:r>
                       <w:r>
                         <w:rPr>
                           <w:spacing w:val="-3"/>
                         </w:rPr>
-                        <w:t> </w:t>
-                      </w:r>
-                      <w:r>
-                        <w:rPr/>
+                        <w:t xml:space="preserve"> </w:t>
+                      </w:r>
+                      <w:r>
                         <w:t>1,</w:t>
                       </w:r>
                       <w:r>
                         <w:rPr>
                           <w:spacing w:val="-2"/>
                         </w:rPr>
-                        <w:t> </w:t>
-                      </w:r>
-                      <w:r>
-                        <w:rPr/>
+                        <w:t xml:space="preserve"> </w:t>
+                      </w:r>
+                      <w:r>
                         <w:t>2,</w:t>
                       </w:r>
                       <w:r>
                         <w:rPr>
                           <w:spacing w:val="-3"/>
                         </w:rPr>
-                        <w:t> </w:t>
-                      </w:r>
-                      <w:r>
-                        <w:rPr/>
+                        <w:t xml:space="preserve"> </w:t>
+                      </w:r>
+                      <w:r>
                         <w:t>3,</w:t>
                       </w:r>
                       <w:r>
                         <w:rPr>
                           <w:spacing w:val="-3"/>
                         </w:rPr>
-                        <w:t> </w:t>
-                      </w:r>
-                      <w:r>
-                        <w:rPr/>
+                        <w:t xml:space="preserve"> </w:t>
+                      </w:r>
+                      <w:r>
                         <w:t>4,</w:t>
                       </w:r>
                       <w:r>
                         <w:rPr>
                           <w:spacing w:val="-2"/>
                         </w:rPr>
-                        <w:t> </w:t>
-                      </w:r>
-                      <w:r>
-                        <w:rPr/>
+                        <w:t xml:space="preserve"> </w:t>
+                      </w:r>
+                      <w:r>
                         <w:t>6,</w:t>
                       </w:r>
                       <w:r>
                         <w:rPr>
                           <w:spacing w:val="-3"/>
                         </w:rPr>
-                        <w:t> </w:t>
-                      </w:r>
-                      <w:r>
-                        <w:rPr/>
+                        <w:t xml:space="preserve"> </w:t>
+                      </w:r>
+                      <w:r>
                         <w:t>11,</w:t>
                       </w:r>
                       <w:r>
                         <w:rPr>
                           <w:spacing w:val="-3"/>
                         </w:rPr>
-                        <w:t> </w:t>
-                      </w:r>
-                      <w:r>
-                        <w:rPr/>
+                        <w:t xml:space="preserve"> </w:t>
+                      </w:r>
+                      <w:r>
                         <w:t>12,</w:t>
                       </w:r>
                       <w:r>
                         <w:rPr>
                           <w:spacing w:val="-2"/>
                         </w:rPr>
-                        <w:t> </w:t>
-                      </w:r>
-                      <w:r>
-                        <w:rPr/>
+                        <w:t xml:space="preserve"> </w:t>
+                      </w:r>
+                      <w:r>
                         <w:t>13,</w:t>
                       </w:r>
                       <w:r>
                         <w:rPr>
                           <w:spacing w:val="-3"/>
                         </w:rPr>
-                        <w:t> </w:t>
-                      </w:r>
-                      <w:r>
-                        <w:rPr/>
+                        <w:t xml:space="preserve"> </w:t>
+                      </w:r>
+                      <w:proofErr w:type="gramStart"/>
+                      <w:r>
                         <w:t>14</w:t>
                       </w:r>
                       <w:r>
                         <w:rPr>
                           <w:spacing w:val="-2"/>
                         </w:rPr>
-                        <w:t> </w:t>
+                        <w:t xml:space="preserve"> </w:t>
                       </w:r>
                       <w:r>
                         <w:rPr>
@@ -3973,12 +3946,11 @@
                         </w:rPr>
                         <w:t>]</w:t>
                       </w:r>
+                      <w:proofErr w:type="gramEnd"/>
                     </w:p>
                     <w:p>
                       <w:pPr>
-                        <w:spacing w:before="0"/>
-                        <w:ind w:left="242" w:right="0" w:firstLine="0"/>
-                        <w:jc w:val="left"/>
+                        <w:ind w:left="242"/>
                         <w:rPr>
                           <w:sz w:val="20"/>
                         </w:rPr>
@@ -3994,8 +3966,7 @@
                     <w:p>
                       <w:pPr>
                         <w:spacing w:before="1"/>
-                        <w:ind w:left="242" w:right="0" w:firstLine="0"/>
-                        <w:jc w:val="left"/>
+                        <w:ind w:left="242"/>
                         <w:rPr>
                           <w:sz w:val="20"/>
                         </w:rPr>
@@ -4014,14 +3985,13 @@
                         <w:ind w:left="342"/>
                       </w:pPr>
                       <w:r>
-                        <w:rPr/>
                         <w:t>"name":</w:t>
                       </w:r>
                       <w:r>
                         <w:rPr>
                           <w:spacing w:val="-8"/>
                         </w:rPr>
-                        <w:t> </w:t>
+                        <w:t xml:space="preserve"> </w:t>
                       </w:r>
                       <w:r>
                         <w:rPr>
@@ -4037,114 +4007,104 @@
                         <w:ind w:left="342"/>
                       </w:pPr>
                       <w:r>
-                        <w:rPr/>
                         <w:t>"data":</w:t>
                       </w:r>
                       <w:r>
                         <w:rPr>
                           <w:spacing w:val="-3"/>
                         </w:rPr>
-                        <w:t> </w:t>
-                      </w:r>
-                      <w:r>
-                        <w:rPr/>
+                        <w:t xml:space="preserve"> </w:t>
+                      </w:r>
+                      <w:r>
                         <w:t>[</w:t>
                       </w:r>
                       <w:r>
                         <w:rPr>
                           <w:spacing w:val="-3"/>
                         </w:rPr>
-                        <w:t> </w:t>
-                      </w:r>
-                      <w:r>
-                        <w:rPr/>
+                        <w:t xml:space="preserve"> </w:t>
+                      </w:r>
+                      <w:r>
                         <w:t>1,</w:t>
                       </w:r>
                       <w:r>
                         <w:rPr>
                           <w:spacing w:val="-2"/>
                         </w:rPr>
-                        <w:t> </w:t>
-                      </w:r>
-                      <w:r>
-                        <w:rPr/>
+                        <w:t xml:space="preserve"> </w:t>
+                      </w:r>
+                      <w:r>
                         <w:t>2,</w:t>
                       </w:r>
                       <w:r>
                         <w:rPr>
                           <w:spacing w:val="-3"/>
                         </w:rPr>
-                        <w:t> </w:t>
-                      </w:r>
-                      <w:r>
-                        <w:rPr/>
+                        <w:t xml:space="preserve"> </w:t>
+                      </w:r>
+                      <w:r>
                         <w:t>3,</w:t>
                       </w:r>
                       <w:r>
                         <w:rPr>
                           <w:spacing w:val="-2"/>
                         </w:rPr>
-                        <w:t> </w:t>
-                      </w:r>
-                      <w:r>
-                        <w:rPr/>
+                        <w:t xml:space="preserve"> </w:t>
+                      </w:r>
+                      <w:r>
                         <w:t>4,</w:t>
                       </w:r>
                       <w:r>
                         <w:rPr>
                           <w:spacing w:val="-3"/>
                         </w:rPr>
-                        <w:t> </w:t>
-                      </w:r>
-                      <w:r>
-                        <w:rPr/>
+                        <w:t xml:space="preserve"> </w:t>
+                      </w:r>
+                      <w:r>
                         <w:t>7,</w:t>
                       </w:r>
                       <w:r>
                         <w:rPr>
                           <w:spacing w:val="-2"/>
                         </w:rPr>
-                        <w:t> </w:t>
-                      </w:r>
-                      <w:r>
-                        <w:rPr/>
+                        <w:t xml:space="preserve"> </w:t>
+                      </w:r>
+                      <w:r>
                         <w:t>8,</w:t>
                       </w:r>
                       <w:r>
                         <w:rPr>
                           <w:spacing w:val="-3"/>
                         </w:rPr>
-                        <w:t> </w:t>
-                      </w:r>
-                      <w:r>
-                        <w:rPr/>
+                        <w:t xml:space="preserve"> </w:t>
+                      </w:r>
+                      <w:r>
                         <w:t>10,</w:t>
                       </w:r>
                       <w:r>
                         <w:rPr>
                           <w:spacing w:val="-2"/>
                         </w:rPr>
-                        <w:t> </w:t>
-                      </w:r>
-                      <w:r>
-                        <w:rPr/>
+                        <w:t xml:space="preserve"> </w:t>
+                      </w:r>
+                      <w:r>
                         <w:t>12,</w:t>
                       </w:r>
                       <w:r>
                         <w:rPr>
                           <w:spacing w:val="-3"/>
                         </w:rPr>
-                        <w:t> </w:t>
-                      </w:r>
-                      <w:r>
-                        <w:rPr/>
+                        <w:t xml:space="preserve"> </w:t>
+                      </w:r>
+                      <w:proofErr w:type="gramStart"/>
+                      <w:r>
                         <w:t>14</w:t>
                       </w:r>
                       <w:r>
                         <w:rPr>
                           <w:spacing w:val="-2"/>
                         </w:rPr>
-                        <w:t> </w:t>
+                        <w:t xml:space="preserve"> </w:t>
                       </w:r>
                       <w:r>
                         <w:rPr>
@@ -4152,12 +4112,11 @@
                         </w:rPr>
                         <w:t>]</w:t>
                       </w:r>
+                      <w:proofErr w:type="gramEnd"/>
                     </w:p>
                     <w:p>
                       <w:pPr>
-                        <w:spacing w:before="0"/>
-                        <w:ind w:left="242" w:right="0" w:firstLine="0"/>
-                        <w:jc w:val="left"/>
+                        <w:ind w:left="242"/>
                         <w:rPr>
                           <w:sz w:val="20"/>
                         </w:rPr>
@@ -4173,8 +4132,7 @@
                     <w:p>
                       <w:pPr>
                         <w:spacing w:before="1"/>
-                        <w:ind w:left="142" w:right="0" w:firstLine="0"/>
-                        <w:jc w:val="left"/>
+                        <w:ind w:left="142"/>
                         <w:rPr>
                           <w:sz w:val="20"/>
                         </w:rPr>
@@ -4189,8 +4147,7 @@
                     </w:p>
                   </w:txbxContent>
                 </v:textbox>
-                <v:stroke dashstyle="solid"/>
-                <w10:wrap type="topAndBottom"/>
+                <w10:wrap type="topAndBottom" anchorx="page"/>
               </v:shape>
             </w:pict>
           </mc:Fallback>
@@ -4528,10 +4485,10 @@
               </wp:inline>
             </w:drawing>
           </mc:Choice>
-          <mc:Fallback xmlns:pic="http://schemas.openxmlformats.org/drawingml/2006/picture" xmlns:a="http://schemas.openxmlformats.org/drawingml/2006/main" xmlns:ve="http://schemas.openxmlformats.org/markup-compatibility/2006">
+          <mc:Fallback>
             <w:pict>
-              <v:shape style="width:241.4pt;height:122.9pt;mso-position-horizontal-relative:char;mso-position-vertical-relative:line" type="#_x0000_t202" id="docshape4" filled="false" stroked="true" strokeweight=".75pt" strokecolor="#000000">
-                <w10:anchorlock/>
+              <v:shape w14:anchorId="37BE7C53" id="Textbox 7" o:spid="_x0000_s1028" type="#_x0000_t202" style="width:241.4pt;height:122.9pt;visibility:visible;mso-wrap-style:square;mso-left-percent:-10001;mso-top-percent:-10001;mso-position-horizontal:absolute;mso-position-horizontal-relative:char;mso-position-vertical:absolute;mso-position-vertical-relative:line;mso-left-percent:-10001;mso-top-percent:-10001;v-text-anchor:top" o:gfxdata="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" filled="f">
+                <v:path arrowok="t"/>
                 <v:textbox inset="0,0,0,0">
                   <w:txbxContent>
                     <w:p>
@@ -4549,44 +4506,45 @@
                         <w:ind w:left="542" w:right="1335"/>
                       </w:pPr>
                       <w:r>
-                        <w:rPr/>
                         <w:t>ActivationThreshold = 15, ConnectedPermanence</w:t>
                       </w:r>
                       <w:r>
                         <w:rPr>
                           <w:spacing w:val="-13"/>
                         </w:rPr>
-                        <w:t> </w:t>
-                      </w:r>
-                      <w:r>
-                        <w:rPr/>
+                        <w:t xml:space="preserve"> </w:t>
+                      </w:r>
+                      <w:r>
                         <w:t>=</w:t>
                       </w:r>
                       <w:r>
                         <w:rPr>
                           <w:spacing w:val="-13"/>
                         </w:rPr>
-                        <w:t> </w:t>
-                      </w:r>
-                      <w:r>
-                        <w:rPr/>
-                        <w:t>0.5,e. PermanenceDecrement</w:t>
+                        <w:t xml:space="preserve"> </w:t>
+                      </w:r>
+                      <w:proofErr w:type="gramStart"/>
+                      <w:r>
+                        <w:t>0.5,e.</w:t>
+                      </w:r>
+                      <w:proofErr w:type="gramEnd"/>
+                      <w:r>
+                        <w:t xml:space="preserve"> PermanenceDecrement</w:t>
                       </w:r>
                       <w:r>
                         <w:rPr>
                           <w:spacing w:val="-12"/>
                         </w:rPr>
-                        <w:t> </w:t>
-                      </w:r>
-                      <w:r>
-                        <w:rPr/>
+                        <w:t xml:space="preserve"> </w:t>
+                      </w:r>
+                      <w:r>
                         <w:t>=</w:t>
                       </w:r>
                       <w:r>
                         <w:rPr>
                           <w:spacing w:val="-11"/>
                         </w:rPr>
-                        <w:t> </w:t>
+                        <w:t xml:space="preserve"> </w:t>
                       </w:r>
                       <w:r>
                         <w:rPr>
@@ -4602,24 +4560,22 @@
                         <w:ind w:left="542"/>
                       </w:pPr>
                       <w:r>
-                        <w:rPr/>
                         <w:t>PermanenceIncrement</w:t>
                       </w:r>
                       <w:r>
                         <w:rPr>
                           <w:spacing w:val="-11"/>
                         </w:rPr>
-                        <w:t> </w:t>
-                      </w:r>
-                      <w:r>
-                        <w:rPr/>
+                        <w:t xml:space="preserve"> </w:t>
+                      </w:r>
+                      <w:r>
                         <w:t>=</w:t>
                       </w:r>
                       <w:r>
                         <w:rPr>
                           <w:spacing w:val="-11"/>
                         </w:rPr>
-                        <w:t> </w:t>
+                        <w:t xml:space="preserve"> </w:t>
                       </w:r>
                       <w:r>
                         <w:rPr>
@@ -4644,7 +4600,7 @@
                         <w:rPr>
                           <w:spacing w:val="11"/>
                         </w:rPr>
-                        <w:t> </w:t>
+                        <w:t xml:space="preserve"> </w:t>
                       </w:r>
                       <w:r>
                         <w:rPr>
@@ -4656,7 +4612,7 @@
                         <w:rPr>
                           <w:spacing w:val="12"/>
                         </w:rPr>
-                        <w:t> </w:t>
+                        <w:t xml:space="preserve"> </w:t>
                       </w:r>
                       <w:r>
                         <w:rPr>
@@ -4667,9 +4623,7 @@
                     </w:p>
                     <w:p>
                       <w:pPr>
-                        <w:spacing w:before="0"/>
-                        <w:ind w:left="342" w:right="0" w:firstLine="0"/>
-                        <w:jc w:val="left"/>
+                        <w:ind w:left="342"/>
                         <w:rPr>
                           <w:sz w:val="20"/>
                         </w:rPr>
@@ -4694,27 +4648,26 @@
                         <w:ind w:left="342"/>
                       </w:pPr>
                       <w:r>
-                        <w:rPr/>
                         <w:t>return</w:t>
                       </w:r>
                       <w:r>
                         <w:rPr>
                           <w:spacing w:val="-8"/>
                         </w:rPr>
-                        <w:t> </w:t>
-                      </w:r>
+                        <w:t xml:space="preserve"> </w:t>
+                      </w:r>
+                      <w:proofErr w:type="gramStart"/>
                       <w:r>
                         <w:rPr>
                           <w:spacing w:val="-4"/>
                         </w:rPr>
                         <w:t>cfg;</w:t>
                       </w:r>
+                      <w:proofErr w:type="gramEnd"/>
                     </w:p>
                     <w:p>
                       <w:pPr>
-                        <w:spacing w:before="0"/>
-                        <w:ind w:left="142" w:right="0" w:firstLine="0"/>
-                        <w:jc w:val="left"/>
+                        <w:ind w:left="142"/>
                         <w:rPr>
                           <w:sz w:val="20"/>
                         </w:rPr>
@@ -4729,7 +4682,7 @@
                     </w:p>
                   </w:txbxContent>
                 </v:textbox>
-                <v:stroke dashstyle="solid"/>
+                <w10:anchorlock/>
               </v:shape>
             </w:pict>
           </mc:Fallback>
@@ -5359,16 +5312,16 @@
               </wp:anchor>
             </w:drawing>
           </mc:Choice>
-          <mc:Fallback xmlns:pic="http://schemas.openxmlformats.org/drawingml/2006/picture" xmlns:a="http://schemas.openxmlformats.org/drawingml/2006/main" xmlns:ve="http://schemas.openxmlformats.org/markup-compatibility/2006">
+          <mc:Fallback>
             <w:pict>
-              <v:shape style="position:absolute;margin-left:45.350101pt;margin-top:-226.561798pt;width:241.4pt;height:214.9pt;mso-position-horizontal-relative:page;mso-position-vertical-relative:paragraph;z-index:15732736" type="#_x0000_t202" id="docshape5" filled="false" stroked="true" strokeweight=".75pt" strokecolor="#000000">
+              <v:shape w14:anchorId="1F340FDD" id="Textbox 8" o:spid="_x0000_s1029" type="#_x0000_t202" style="position:absolute;left:0;text-align:left;margin-left:45.35pt;margin-top:-226.55pt;width:241.4pt;height:214.9pt;z-index:15732736;visibility:visible;mso-wrap-style:square;mso-wrap-distance-left:0;mso-wrap-distance-top:0;mso-wrap-distance-right:0;mso-wrap-distance-bottom:0;mso-position-horizontal:absolute;mso-position-horizontal-relative:page;mso-position-vertical:absolute;mso-position-vertical-relative:text;v-text-anchor:top" o:gfxdata="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" filled="f">
+                <v:path arrowok="t"/>
                 <v:textbox inset="0,0,0,0">
                   <w:txbxContent>
                     <w:p>
                       <w:pPr>
                         <w:spacing w:before="69"/>
-                        <w:ind w:left="141" w:right="0" w:firstLine="0"/>
-                        <w:jc w:val="left"/>
+                        <w:ind w:left="141"/>
                         <w:rPr>
                           <w:sz w:val="20"/>
                         </w:rPr>
@@ -5384,8 +5337,7 @@
                     <w:p>
                       <w:pPr>
                         <w:spacing w:before="1"/>
-                        <w:ind w:left="241" w:right="0" w:firstLine="0"/>
-                        <w:jc w:val="left"/>
+                        <w:ind w:left="241"/>
                         <w:rPr>
                           <w:sz w:val="20"/>
                         </w:rPr>
@@ -5404,14 +5356,13 @@
                         <w:ind w:left="341"/>
                       </w:pPr>
                       <w:r>
-                        <w:rPr/>
                         <w:t>"name":</w:t>
                       </w:r>
                       <w:r>
                         <w:rPr>
                           <w:spacing w:val="-8"/>
                         </w:rPr>
-                        <w:t> </w:t>
+                        <w:t xml:space="preserve"> </w:t>
                       </w:r>
                       <w:r>
                         <w:rPr>
@@ -5427,54 +5378,49 @@
                         <w:ind w:left="341"/>
                       </w:pPr>
                       <w:r>
-                        <w:rPr/>
                         <w:t>"data":</w:t>
                       </w:r>
                       <w:r>
                         <w:rPr>
                           <w:spacing w:val="-3"/>
                         </w:rPr>
-                        <w:t> </w:t>
-                      </w:r>
-                      <w:r>
-                        <w:rPr/>
+                        <w:t xml:space="preserve"> </w:t>
+                      </w:r>
+                      <w:r>
                         <w:t>[</w:t>
                       </w:r>
                       <w:r>
                         <w:rPr>
                           <w:spacing w:val="-3"/>
                         </w:rPr>
-                        <w:t> </w:t>
-                      </w:r>
-                      <w:r>
-                        <w:rPr/>
+                        <w:t xml:space="preserve"> </w:t>
+                      </w:r>
+                      <w:r>
                         <w:t>1,</w:t>
                       </w:r>
                       <w:r>
                         <w:rPr>
                           <w:spacing w:val="-2"/>
                         </w:rPr>
-                        <w:t> </w:t>
-                      </w:r>
-                      <w:r>
-                        <w:rPr/>
+                        <w:t xml:space="preserve"> </w:t>
+                      </w:r>
+                      <w:r>
                         <w:t>2,</w:t>
                       </w:r>
                       <w:r>
                         <w:rPr>
                           <w:spacing w:val="-3"/>
                         </w:rPr>
-                        <w:t> </w:t>
-                      </w:r>
-                      <w:r>
-                        <w:rPr/>
+                        <w:t xml:space="preserve"> </w:t>
+                      </w:r>
+                      <w:r>
                         <w:t>4</w:t>
                       </w:r>
                       <w:r>
                         <w:rPr>
                           <w:spacing w:val="-2"/>
                         </w:rPr>
-                        <w:t> </w:t>
+                        <w:t xml:space="preserve"> </w:t>
                       </w:r>
                       <w:r>
                         <w:rPr>
@@ -5485,9 +5431,7 @@
                     </w:p>
                     <w:p>
                       <w:pPr>
-                        <w:spacing w:before="0"/>
-                        <w:ind w:left="241" w:right="0" w:firstLine="0"/>
-                        <w:jc w:val="left"/>
+                        <w:ind w:left="241"/>
                         <w:rPr>
                           <w:sz w:val="20"/>
                         </w:rPr>
@@ -5503,8 +5447,7 @@
                     <w:p>
                       <w:pPr>
                         <w:spacing w:before="1"/>
-                        <w:ind w:left="241" w:right="0" w:firstLine="0"/>
-                        <w:jc w:val="left"/>
+                        <w:ind w:left="241"/>
                         <w:rPr>
                           <w:sz w:val="20"/>
                         </w:rPr>
@@ -5523,14 +5466,13 @@
                         <w:ind w:left="341"/>
                       </w:pPr>
                       <w:r>
-                        <w:rPr/>
                         <w:t>"name":</w:t>
                       </w:r>
                       <w:r>
                         <w:rPr>
                           <w:spacing w:val="-8"/>
                         </w:rPr>
-                        <w:t> </w:t>
+                        <w:t xml:space="preserve"> </w:t>
                       </w:r>
                       <w:r>
                         <w:rPr>
@@ -5545,54 +5487,49 @@
                         <w:ind w:left="341"/>
                       </w:pPr>
                       <w:r>
-                        <w:rPr/>
                         <w:t>"data":</w:t>
                       </w:r>
                       <w:r>
                         <w:rPr>
                           <w:spacing w:val="-3"/>
                         </w:rPr>
-                        <w:t> </w:t>
-                      </w:r>
-                      <w:r>
-                        <w:rPr/>
+                        <w:t xml:space="preserve"> </w:t>
+                      </w:r>
+                      <w:r>
                         <w:t>[</w:t>
                       </w:r>
                       <w:r>
                         <w:rPr>
                           <w:spacing w:val="-3"/>
                         </w:rPr>
-                        <w:t> </w:t>
-                      </w:r>
-                      <w:r>
-                        <w:rPr/>
+                        <w:t xml:space="preserve"> </w:t>
+                      </w:r>
+                      <w:r>
                         <w:t>2,</w:t>
                       </w:r>
                       <w:r>
                         <w:rPr>
                           <w:spacing w:val="-2"/>
                         </w:rPr>
-                        <w:t> </w:t>
-                      </w:r>
-                      <w:r>
-                        <w:rPr/>
+                        <w:t xml:space="preserve"> </w:t>
+                      </w:r>
+                      <w:r>
                         <w:t>3,</w:t>
                       </w:r>
                       <w:r>
                         <w:rPr>
                           <w:spacing w:val="-3"/>
                         </w:rPr>
-                        <w:t> </w:t>
-                      </w:r>
-                      <w:r>
-                        <w:rPr/>
+                        <w:t xml:space="preserve"> </w:t>
+                      </w:r>
+                      <w:r>
                         <w:t>4</w:t>
                       </w:r>
                       <w:r>
                         <w:rPr>
                           <w:spacing w:val="-2"/>
                         </w:rPr>
-                        <w:t> </w:t>
+                        <w:t xml:space="preserve"> </w:t>
                       </w:r>
                       <w:r>
                         <w:rPr>
@@ -5604,8 +5541,7 @@
                     <w:p>
                       <w:pPr>
                         <w:spacing w:before="1"/>
-                        <w:ind w:left="241" w:right="0" w:firstLine="0"/>
-                        <w:jc w:val="left"/>
+                        <w:ind w:left="241"/>
                         <w:rPr>
                           <w:sz w:val="20"/>
                         </w:rPr>
@@ -5620,9 +5556,8 @@
                     </w:p>
                     <w:p>
                       <w:pPr>
-                        <w:spacing w:line="228" w:lineRule="exact" w:before="0"/>
-                        <w:ind w:left="241" w:right="0" w:firstLine="0"/>
-                        <w:jc w:val="left"/>
+                        <w:spacing w:line="228" w:lineRule="exact"/>
+                        <w:ind w:left="241"/>
                         <w:rPr>
                           <w:sz w:val="20"/>
                         </w:rPr>
@@ -5642,14 +5577,13 @@
                         <w:ind w:left="341"/>
                       </w:pPr>
                       <w:r>
-                        <w:rPr/>
                         <w:t>"name":</w:t>
                       </w:r>
                       <w:r>
                         <w:rPr>
                           <w:spacing w:val="-8"/>
                         </w:rPr>
-                        <w:t> </w:t>
+                        <w:t xml:space="preserve"> </w:t>
                       </w:r>
                       <w:r>
                         <w:rPr>
@@ -5665,54 +5599,49 @@
                         <w:ind w:left="341"/>
                       </w:pPr>
                       <w:r>
-                        <w:rPr/>
                         <w:t>"data":</w:t>
                       </w:r>
                       <w:r>
                         <w:rPr>
                           <w:spacing w:val="-3"/>
                         </w:rPr>
-                        <w:t> </w:t>
-                      </w:r>
-                      <w:r>
-                        <w:rPr/>
+                        <w:t xml:space="preserve"> </w:t>
+                      </w:r>
+                      <w:r>
                         <w:t>[</w:t>
                       </w:r>
                       <w:r>
                         <w:rPr>
                           <w:spacing w:val="-3"/>
                         </w:rPr>
-                        <w:t> </w:t>
-                      </w:r>
-                      <w:r>
-                        <w:rPr/>
+                        <w:t xml:space="preserve"> </w:t>
+                      </w:r>
+                      <w:r>
                         <w:t>4,</w:t>
                       </w:r>
                       <w:r>
                         <w:rPr>
                           <w:spacing w:val="-2"/>
                         </w:rPr>
-                        <w:t> </w:t>
-                      </w:r>
-                      <w:r>
-                        <w:rPr/>
+                        <w:t xml:space="preserve"> </w:t>
+                      </w:r>
+                      <w:r>
                         <w:t>5,</w:t>
                       </w:r>
                       <w:r>
                         <w:rPr>
                           <w:spacing w:val="-3"/>
                         </w:rPr>
-                        <w:t> </w:t>
-                      </w:r>
-                      <w:r>
-                        <w:rPr/>
+                        <w:t xml:space="preserve"> </w:t>
+                      </w:r>
+                      <w:r>
                         <w:t>7</w:t>
                       </w:r>
                       <w:r>
                         <w:rPr>
                           <w:spacing w:val="-2"/>
                         </w:rPr>
-                        <w:t> </w:t>
+                        <w:t xml:space="preserve"> </w:t>
                       </w:r>
                       <w:r>
                         <w:rPr>
@@ -5723,9 +5652,7 @@
                     </w:p>
                     <w:p>
                       <w:pPr>
-                        <w:spacing w:before="0"/>
-                        <w:ind w:left="241" w:right="0" w:firstLine="0"/>
-                        <w:jc w:val="left"/>
+                        <w:ind w:left="241"/>
                         <w:rPr>
                           <w:sz w:val="20"/>
                         </w:rPr>
@@ -5741,8 +5668,7 @@
                     <w:p>
                       <w:pPr>
                         <w:spacing w:before="1"/>
-                        <w:ind w:left="241" w:right="0" w:firstLine="0"/>
-                        <w:jc w:val="left"/>
+                        <w:ind w:left="241"/>
                         <w:rPr>
                           <w:sz w:val="20"/>
                         </w:rPr>
@@ -5761,14 +5687,13 @@
                         <w:ind w:left="341"/>
                       </w:pPr>
                       <w:r>
-                        <w:rPr/>
                         <w:t>"name":</w:t>
                       </w:r>
                       <w:r>
                         <w:rPr>
                           <w:spacing w:val="-8"/>
                         </w:rPr>
-                        <w:t> </w:t>
+                        <w:t xml:space="preserve"> </w:t>
                       </w:r>
                       <w:r>
                         <w:rPr>
@@ -5783,54 +5708,49 @@
                         <w:ind w:left="341"/>
                       </w:pPr>
                       <w:r>
-                        <w:rPr/>
                         <w:t>"data":</w:t>
                       </w:r>
                       <w:r>
                         <w:rPr>
                           <w:spacing w:val="-3"/>
                         </w:rPr>
-                        <w:t> </w:t>
-                      </w:r>
-                      <w:r>
-                        <w:rPr/>
+                        <w:t xml:space="preserve"> </w:t>
+                      </w:r>
+                      <w:r>
                         <w:t>[</w:t>
                       </w:r>
                       <w:r>
                         <w:rPr>
                           <w:spacing w:val="-3"/>
                         </w:rPr>
-                        <w:t> </w:t>
-                      </w:r>
-                      <w:r>
-                        <w:rPr/>
+                        <w:t xml:space="preserve"> </w:t>
+                      </w:r>
+                      <w:r>
                         <w:t>5,</w:t>
                       </w:r>
                       <w:r>
                         <w:rPr>
                           <w:spacing w:val="-2"/>
                         </w:rPr>
-                        <w:t> </w:t>
-                      </w:r>
-                      <w:r>
-                        <w:rPr/>
+                        <w:t xml:space="preserve"> </w:t>
+                      </w:r>
+                      <w:r>
                         <w:t>8,</w:t>
                       </w:r>
                       <w:r>
                         <w:rPr>
                           <w:spacing w:val="-3"/>
                         </w:rPr>
-                        <w:t> </w:t>
-                      </w:r>
-                      <w:r>
-                        <w:rPr/>
+                        <w:t xml:space="preserve"> </w:t>
+                      </w:r>
+                      <w:r>
                         <w:t>9</w:t>
                       </w:r>
                       <w:r>
                         <w:rPr>
                           <w:spacing w:val="-2"/>
                         </w:rPr>
-                        <w:t> </w:t>
+                        <w:t xml:space="preserve"> </w:t>
                       </w:r>
                       <w:r>
                         <w:rPr>
@@ -5842,8 +5762,7 @@
                     <w:p>
                       <w:pPr>
                         <w:spacing w:before="1"/>
-                        <w:ind w:left="241" w:right="0" w:firstLine="0"/>
-                        <w:jc w:val="left"/>
+                        <w:ind w:left="241"/>
                         <w:rPr>
                           <w:sz w:val="20"/>
                         </w:rPr>
@@ -5858,9 +5777,7 @@
                     </w:p>
                     <w:p>
                       <w:pPr>
-                        <w:spacing w:before="0"/>
-                        <w:ind w:left="141" w:right="0" w:firstLine="0"/>
-                        <w:jc w:val="left"/>
+                        <w:ind w:left="141"/>
                         <w:rPr>
                           <w:sz w:val="20"/>
                         </w:rPr>
@@ -5875,8 +5792,7 @@
                     </w:p>
                   </w:txbxContent>
                 </v:textbox>
-                <v:stroke dashstyle="solid"/>
-                <w10:wrap type="none"/>
+                <w10:wrap anchorx="page"/>
               </v:shape>
             </w:pict>
           </mc:Fallback>
@@ -6854,9 +6770,10 @@
               </wp:anchor>
             </w:drawing>
           </mc:Choice>
-          <mc:Fallback xmlns:pic="http://schemas.openxmlformats.org/drawingml/2006/picture" xmlns:a="http://schemas.openxmlformats.org/drawingml/2006/main" xmlns:ve="http://schemas.openxmlformats.org/markup-compatibility/2006">
+          <mc:Fallback>
             <w:pict>
-              <v:shape style="position:absolute;margin-left:45.350101pt;margin-top:129.476257pt;width:241.4pt;height:306.850pt;mso-position-horizontal-relative:page;mso-position-vertical-relative:paragraph;z-index:15732224" type="#_x0000_t202" id="docshape6" filled="false" stroked="true" strokeweight=".75pt" strokecolor="#000000">
+              <v:shape w14:anchorId="69ECC5CF" id="Textbox 9" o:spid="_x0000_s1030" type="#_x0000_t202" style="position:absolute;left:0;text-align:left;margin-left:45.35pt;margin-top:129.5pt;width:241.4pt;height:306.85pt;z-index:15732224;visibility:visible;mso-wrap-style:square;mso-wrap-distance-left:0;mso-wrap-distance-top:0;mso-wrap-distance-right:0;mso-wrap-distance-bottom:0;mso-position-horizontal:absolute;mso-position-horizontal-relative:page;mso-position-vertical:absolute;mso-position-vertical-relative:text;v-text-anchor:top" o:gfxdata="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" filled="f">
+                <v:path arrowok="t"/>
                 <v:textbox inset="0,0,0,0">
                   <w:txbxContent>
                     <w:p>
@@ -6866,14 +6783,13 @@
                         <w:ind w:left="141"/>
                       </w:pPr>
                       <w:r>
-                        <w:rPr/>
                         <w:t>///</w:t>
                       </w:r>
                       <w:r>
                         <w:rPr>
                           <w:spacing w:val="-3"/>
                         </w:rPr>
-                        <w:t> </w:t>
+                        <w:t xml:space="preserve"> </w:t>
                       </w:r>
                       <w:r>
                         <w:rPr>
@@ -6889,54 +6805,49 @@
                         <w:ind w:left="141"/>
                       </w:pPr>
                       <w:r>
-                        <w:rPr/>
                         <w:t>///</w:t>
                       </w:r>
                       <w:r>
                         <w:rPr>
                           <w:spacing w:val="-6"/>
                         </w:rPr>
-                        <w:t> </w:t>
-                      </w:r>
-                      <w:r>
-                        <w:rPr/>
+                        <w:t xml:space="preserve"> </w:t>
+                      </w:r>
+                      <w:r>
                         <w:t>HTM</w:t>
                       </w:r>
                       <w:r>
                         <w:rPr>
                           <w:spacing w:val="-6"/>
                         </w:rPr>
-                        <w:t> </w:t>
-                      </w:r>
-                      <w:r>
-                        <w:rPr/>
+                        <w:t xml:space="preserve"> </w:t>
+                      </w:r>
+                      <w:r>
                         <w:t>Config</w:t>
                       </w:r>
                       <w:r>
                         <w:rPr>
                           <w:spacing w:val="-5"/>
                         </w:rPr>
-                        <w:t> </w:t>
-                      </w:r>
-                      <w:r>
-                        <w:rPr/>
+                        <w:t xml:space="preserve"> </w:t>
+                      </w:r>
+                      <w:r>
                         <w:t>for</w:t>
                       </w:r>
                       <w:r>
                         <w:rPr>
                           <w:spacing w:val="-5"/>
                         </w:rPr>
-                        <w:t> </w:t>
-                      </w:r>
-                      <w:r>
-                        <w:rPr/>
+                        <w:t xml:space="preserve"> </w:t>
+                      </w:r>
+                      <w:r>
                         <w:t>creating</w:t>
                       </w:r>
                       <w:r>
                         <w:rPr>
                           <w:spacing w:val="-5"/>
                         </w:rPr>
-                        <w:t> </w:t>
+                        <w:t xml:space="preserve"> </w:t>
                       </w:r>
                       <w:r>
                         <w:rPr>
@@ -6951,34 +6862,31 @@
                         <w:ind w:left="141"/>
                       </w:pPr>
                       <w:r>
-                        <w:rPr/>
                         <w:t>///</w:t>
                       </w:r>
                       <w:r>
                         <w:rPr>
                           <w:spacing w:val="-12"/>
                         </w:rPr>
-                        <w:t> </w:t>
-                      </w:r>
-                      <w:r>
-                        <w:rPr/>
+                        <w:t xml:space="preserve"> </w:t>
+                      </w:r>
+                      <w:r>
                         <w:t>&lt;param</w:t>
                       </w:r>
                       <w:r>
                         <w:rPr>
                           <w:spacing w:val="-11"/>
                         </w:rPr>
-                        <w:t> </w:t>
-                      </w:r>
-                      <w:r>
-                        <w:rPr/>
+                        <w:t xml:space="preserve"> </w:t>
+                      </w:r>
+                      <w:r>
                         <w:t>name="inputBits"&gt;input</w:t>
                       </w:r>
                       <w:r>
                         <w:rPr>
                           <w:spacing w:val="-11"/>
                         </w:rPr>
-                        <w:t> </w:t>
+                        <w:t xml:space="preserve"> </w:t>
                       </w:r>
                       <w:r>
                         <w:rPr>
@@ -6993,38 +6901,34 @@
                         <w:ind w:left="141"/>
                       </w:pPr>
                       <w:r>
-                        <w:rPr/>
                         <w:t>///</w:t>
                       </w:r>
                       <w:r>
                         <w:rPr>
                           <w:spacing w:val="-13"/>
                         </w:rPr>
-                        <w:t> </w:t>
-                      </w:r>
-                      <w:r>
-                        <w:rPr/>
+                        <w:t xml:space="preserve"> </w:t>
+                      </w:r>
+                      <w:r>
                         <w:t>&lt;param</w:t>
                       </w:r>
                       <w:r>
                         <w:rPr>
                           <w:spacing w:val="-12"/>
                         </w:rPr>
-                        <w:t> </w:t>
-                      </w:r>
-                      <w:r>
-                        <w:rPr/>
+                        <w:t xml:space="preserve"> </w:t>
+                      </w:r>
+                      <w:r>
                         <w:t>name="numColumns"&gt;number</w:t>
                       </w:r>
                       <w:r>
                         <w:rPr>
                           <w:spacing w:val="-12"/>
                         </w:rPr>
-                        <w:t> </w:t>
-                      </w:r>
-                      <w:r>
-                        <w:rPr/>
-                        <w:t>of </w:t>
+                        <w:t xml:space="preserve"> </w:t>
+                      </w:r>
+                      <w:r>
+                        <w:t xml:space="preserve">of </w:t>
                       </w:r>
                       <w:r>
                         <w:rPr>
@@ -7039,45 +6943,39 @@
                         <w:ind w:left="141" w:right="752"/>
                       </w:pPr>
                       <w:r>
-                        <w:rPr/>
                         <w:t>/// &lt;returns&gt;Object of HTMConfig&lt;/returns&gt; public</w:t>
                       </w:r>
                       <w:r>
                         <w:rPr>
                           <w:spacing w:val="-13"/>
                         </w:rPr>
-                        <w:t> </w:t>
-                      </w:r>
-                      <w:r>
-                        <w:rPr/>
+                        <w:t xml:space="preserve"> </w:t>
+                      </w:r>
+                      <w:r>
                         <w:t>static</w:t>
                       </w:r>
                       <w:r>
                         <w:rPr>
                           <w:spacing w:val="-12"/>
                         </w:rPr>
-                        <w:t> </w:t>
-                      </w:r>
-                      <w:r>
-                        <w:rPr/>
+                        <w:t xml:space="preserve"> </w:t>
+                      </w:r>
+                      <w:r>
                         <w:t>HtmConfig</w:t>
                       </w:r>
                       <w:r>
                         <w:rPr>
                           <w:spacing w:val="-13"/>
                         </w:rPr>
-                        <w:t> </w:t>
-                      </w:r>
-                      <w:r>
-                        <w:rPr/>
+                        <w:t xml:space="preserve"> </w:t>
+                      </w:r>
+                      <w:r>
                         <w:t>FetchHTMConfig(int inputBits, int numColumns)</w:t>
                       </w:r>
                     </w:p>
                     <w:p>
                       <w:pPr>
-                        <w:spacing w:before="0"/>
-                        <w:ind w:left="141" w:right="0" w:firstLine="0"/>
-                        <w:jc w:val="left"/>
+                        <w:ind w:left="141"/>
                         <w:rPr>
                           <w:sz w:val="20"/>
                         </w:rPr>
@@ -7096,75 +6994,66 @@
                         <w:ind w:left="141" w:right="752" w:firstLine="200"/>
                       </w:pPr>
                       <w:r>
-                        <w:rPr/>
                         <w:t>HtmConfig</w:t>
                       </w:r>
                       <w:r>
                         <w:rPr>
                           <w:spacing w:val="-6"/>
                         </w:rPr>
-                        <w:t> </w:t>
-                      </w:r>
-                      <w:r>
-                        <w:rPr/>
+                        <w:t xml:space="preserve"> </w:t>
+                      </w:r>
+                      <w:r>
                         <w:t>cfg</w:t>
                       </w:r>
                       <w:r>
                         <w:rPr>
                           <w:spacing w:val="-6"/>
                         </w:rPr>
-                        <w:t> </w:t>
-                      </w:r>
-                      <w:r>
-                        <w:rPr/>
+                        <w:t xml:space="preserve"> </w:t>
+                      </w:r>
+                      <w:r>
                         <w:t>=</w:t>
                       </w:r>
                       <w:r>
                         <w:rPr>
                           <w:spacing w:val="-6"/>
                         </w:rPr>
-                        <w:t> </w:t>
-                      </w:r>
-                      <w:r>
-                        <w:rPr/>
+                        <w:t xml:space="preserve"> </w:t>
+                      </w:r>
+                      <w:r>
                         <w:t>new</w:t>
                       </w:r>
                       <w:r>
                         <w:rPr>
                           <w:spacing w:val="-7"/>
                         </w:rPr>
-                        <w:t> </w:t>
-                      </w:r>
-                      <w:r>
-                        <w:rPr/>
+                        <w:t xml:space="preserve"> </w:t>
+                      </w:r>
+                      <w:r>
                         <w:t>HtmConfig(new</w:t>
                       </w:r>
                       <w:r>
                         <w:rPr>
                           <w:spacing w:val="-7"/>
                         </w:rPr>
-                        <w:t> </w:t>
-                      </w:r>
-                      <w:r>
-                        <w:rPr/>
+                        <w:t xml:space="preserve"> </w:t>
+                      </w:r>
+                      <w:r>
                         <w:t>int[]</w:t>
                       </w:r>
                       <w:r>
                         <w:rPr>
                           <w:spacing w:val="-6"/>
                         </w:rPr>
-                        <w:t> </w:t>
-                      </w:r>
-                      <w:r>
-                        <w:rPr/>
+                        <w:t xml:space="preserve"> </w:t>
+                      </w:r>
+                      <w:r>
                         <w:t>{ inputBits }, new int[] { numColumns })</w:t>
                       </w:r>
                     </w:p>
                     <w:p>
                       <w:pPr>
-                        <w:spacing w:before="0"/>
-                        <w:ind w:left="341" w:right="0" w:firstLine="0"/>
-                        <w:jc w:val="left"/>
+                        <w:ind w:left="341"/>
                         <w:rPr>
                           <w:sz w:val="20"/>
                         </w:rPr>
@@ -7183,34 +7072,31 @@
                         <w:ind w:left="541"/>
                       </w:pPr>
                       <w:r>
-                        <w:rPr/>
                         <w:t>Random</w:t>
                       </w:r>
                       <w:r>
                         <w:rPr>
                           <w:spacing w:val="-5"/>
                         </w:rPr>
-                        <w:t> </w:t>
-                      </w:r>
-                      <w:r>
-                        <w:rPr/>
+                        <w:t xml:space="preserve"> </w:t>
+                      </w:r>
+                      <w:r>
                         <w:t>=</w:t>
                       </w:r>
                       <w:r>
                         <w:rPr>
                           <w:spacing w:val="-4"/>
                         </w:rPr>
-                        <w:t> </w:t>
-                      </w:r>
-                      <w:r>
-                        <w:rPr/>
+                        <w:t xml:space="preserve"> </w:t>
+                      </w:r>
+                      <w:r>
                         <w:t>new</w:t>
                       </w:r>
                       <w:r>
                         <w:rPr>
                           <w:spacing w:val="-4"/>
                         </w:rPr>
-                        <w:t> </w:t>
+                        <w:t xml:space="preserve"> </w:t>
                       </w:r>
                       <w:r>
                         <w:rPr>
@@ -7232,47 +7118,42 @@
                         <w:ind w:left="541" w:right="1335"/>
                       </w:pPr>
                       <w:r>
-                        <w:rPr/>
                         <w:t>CellsPerColumn = 25, GlobalInhibition</w:t>
                       </w:r>
                       <w:r>
                         <w:rPr>
                           <w:spacing w:val="-13"/>
                         </w:rPr>
-                        <w:t> </w:t>
-                      </w:r>
-                      <w:r>
-                        <w:rPr/>
+                        <w:t xml:space="preserve"> </w:t>
+                      </w:r>
+                      <w:r>
                         <w:t>=</w:t>
                       </w:r>
                       <w:r>
                         <w:rPr>
                           <w:spacing w:val="-12"/>
                         </w:rPr>
-                        <w:t> </w:t>
-                      </w:r>
-                      <w:r>
-                        <w:rPr/>
+                        <w:t xml:space="preserve"> </w:t>
+                      </w:r>
+                      <w:r>
                         <w:t>true, LocalAreaDensity</w:t>
                       </w:r>
                       <w:r>
                         <w:rPr>
                           <w:spacing w:val="-10"/>
                         </w:rPr>
-                        <w:t> </w:t>
-                      </w:r>
-                      <w:r>
-                        <w:rPr/>
+                        <w:t xml:space="preserve"> </w:t>
+                      </w:r>
+                      <w:r>
                         <w:t>=</w:t>
                       </w:r>
                       <w:r>
                         <w:rPr>
                           <w:spacing w:val="-10"/>
                         </w:rPr>
-                        <w:t> </w:t>
-                      </w:r>
-                      <w:r>
-                        <w:rPr/>
+                        <w:t xml:space="preserve"> </w:t>
+                      </w:r>
+                      <w:r>
                         <w:t>-</w:t>
                       </w:r>
                       <w:r>
@@ -7289,38 +7170,34 @@
                         <w:ind w:left="141" w:firstLine="400"/>
                       </w:pPr>
                       <w:r>
-                        <w:rPr/>
                         <w:t>NumActiveColumnsPerInhArea</w:t>
                       </w:r>
                       <w:r>
                         <w:rPr>
                           <w:spacing w:val="-12"/>
                         </w:rPr>
-                        <w:t> </w:t>
-                      </w:r>
-                      <w:r>
-                        <w:rPr/>
+                        <w:t xml:space="preserve"> </w:t>
+                      </w:r>
+                      <w:r>
                         <w:t>=</w:t>
                       </w:r>
                       <w:r>
                         <w:rPr>
                           <w:spacing w:val="-12"/>
                         </w:rPr>
-                        <w:t> </w:t>
-                      </w:r>
-                      <w:r>
-                        <w:rPr/>
+                        <w:t xml:space="preserve"> </w:t>
+                      </w:r>
+                      <w:r>
                         <w:t>0.02</w:t>
                       </w:r>
                       <w:r>
                         <w:rPr>
                           <w:spacing w:val="-12"/>
                         </w:rPr>
-                        <w:t> </w:t>
-                      </w:r>
-                      <w:r>
-                        <w:rPr/>
-                        <w:t>* </w:t>
+                        <w:t xml:space="preserve"> </w:t>
+                      </w:r>
+                      <w:r>
+                        <w:t xml:space="preserve">* </w:t>
                       </w:r>
                       <w:r>
                         <w:rPr>
@@ -7335,47 +7212,42 @@
                         <w:ind w:left="541" w:right="752"/>
                       </w:pPr>
                       <w:r>
-                        <w:rPr/>
                         <w:t>PotentialRadius</w:t>
                       </w:r>
                       <w:r>
                         <w:rPr>
                           <w:spacing w:val="-10"/>
                         </w:rPr>
-                        <w:t> </w:t>
-                      </w:r>
-                      <w:r>
-                        <w:rPr/>
+                        <w:t xml:space="preserve"> </w:t>
+                      </w:r>
+                      <w:r>
                         <w:t>=</w:t>
                       </w:r>
                       <w:r>
                         <w:rPr>
                           <w:spacing w:val="-10"/>
                         </w:rPr>
-                        <w:t> </w:t>
-                      </w:r>
-                      <w:r>
-                        <w:rPr/>
+                        <w:t xml:space="preserve"> </w:t>
+                      </w:r>
+                      <w:r>
                         <w:t>(int)(0.15</w:t>
                       </w:r>
                       <w:r>
                         <w:rPr>
                           <w:spacing w:val="-10"/>
                         </w:rPr>
-                        <w:t> </w:t>
-                      </w:r>
-                      <w:r>
-                        <w:rPr/>
+                        <w:t xml:space="preserve"> </w:t>
+                      </w:r>
+                      <w:r>
                         <w:t>*</w:t>
                       </w:r>
                       <w:r>
                         <w:rPr>
                           <w:spacing w:val="-10"/>
                         </w:rPr>
-                        <w:t> </w:t>
-                      </w:r>
-                      <w:r>
-                        <w:rPr/>
+                        <w:t xml:space="preserve"> </w:t>
+                      </w:r>
+                      <w:r>
                         <w:t>inputBits), MaxBoost = 10.0,</w:t>
                       </w:r>
                     </w:p>
@@ -7386,24 +7258,22 @@
                         <w:ind w:left="541"/>
                       </w:pPr>
                       <w:r>
-                        <w:rPr/>
                         <w:t>DutyCyclePeriod</w:t>
                       </w:r>
                       <w:r>
                         <w:rPr>
                           <w:spacing w:val="-9"/>
                         </w:rPr>
-                        <w:t> </w:t>
-                      </w:r>
-                      <w:r>
-                        <w:rPr/>
+                        <w:t xml:space="preserve"> </w:t>
+                      </w:r>
+                      <w:r>
                         <w:t>=</w:t>
                       </w:r>
                       <w:r>
                         <w:rPr>
                           <w:spacing w:val="-9"/>
                         </w:rPr>
-                        <w:t> </w:t>
+                        <w:t xml:space="preserve"> </w:t>
                       </w:r>
                       <w:r>
                         <w:rPr>
@@ -7428,7 +7298,7 @@
                         <w:rPr>
                           <w:spacing w:val="10"/>
                         </w:rPr>
-                        <w:t> </w:t>
+                        <w:t xml:space="preserve"> </w:t>
                       </w:r>
                       <w:r>
                         <w:rPr>
@@ -7440,7 +7310,7 @@
                         <w:rPr>
                           <w:spacing w:val="11"/>
                         </w:rPr>
-                        <w:t> </w:t>
+                        <w:t xml:space="preserve"> </w:t>
                       </w:r>
                       <w:r>
                         <w:rPr>
@@ -7455,38 +7325,34 @@
                         <w:ind w:left="141" w:firstLine="400"/>
                       </w:pPr>
                       <w:r>
-                        <w:rPr/>
                         <w:t>MaxSynapsesPerSegment</w:t>
                       </w:r>
                       <w:r>
                         <w:rPr>
                           <w:spacing w:val="-13"/>
                         </w:rPr>
-                        <w:t> </w:t>
-                      </w:r>
-                      <w:r>
-                        <w:rPr/>
+                        <w:t xml:space="preserve"> </w:t>
+                      </w:r>
+                      <w:r>
                         <w:t>=</w:t>
                       </w:r>
                       <w:r>
                         <w:rPr>
                           <w:spacing w:val="-12"/>
                         </w:rPr>
-                        <w:t> </w:t>
-                      </w:r>
-                      <w:r>
-                        <w:rPr/>
+                        <w:t xml:space="preserve"> </w:t>
+                      </w:r>
+                      <w:r>
                         <w:t>(int)(0.02</w:t>
                       </w:r>
                       <w:r>
                         <w:rPr>
                           <w:spacing w:val="-13"/>
                         </w:rPr>
-                        <w:t> </w:t>
-                      </w:r>
-                      <w:r>
-                        <w:rPr/>
-                        <w:t>* </w:t>
+                        <w:t xml:space="preserve"> </w:t>
+                      </w:r>
+                      <w:r>
+                        <w:t xml:space="preserve">* </w:t>
                       </w:r>
                       <w:r>
                         <w:rPr>
@@ -7497,8 +7363,7 @@
                     </w:p>
                   </w:txbxContent>
                 </v:textbox>
-                <v:stroke dashstyle="solid"/>
-                <w10:wrap type="none"/>
+                <w10:wrap anchorx="page"/>
               </v:shape>
             </w:pict>
           </mc:Fallback>
@@ -8222,9 +8087,10 @@
               </wp:anchor>
             </w:drawing>
           </mc:Choice>
-          <mc:Fallback xmlns:pic="http://schemas.openxmlformats.org/drawingml/2006/picture" xmlns:a="http://schemas.openxmlformats.org/drawingml/2006/main" xmlns:ve="http://schemas.openxmlformats.org/markup-compatibility/2006">
+          <mc:Fallback>
             <w:pict>
-              <v:shape style="position:absolute;margin-left:306.649994pt;margin-top:23.077204pt;width:241.4pt;height:306.850pt;mso-position-horizontal-relative:page;mso-position-vertical-relative:paragraph;z-index:-15725568;mso-wrap-distance-left:0;mso-wrap-distance-right:0" type="#_x0000_t202" id="docshape7" filled="false" stroked="true" strokeweight=".75pt" strokecolor="#000000">
+              <v:shape w14:anchorId="7324C222" id="Textbox 10" o:spid="_x0000_s1031" type="#_x0000_t202" style="position:absolute;margin-left:306.65pt;margin-top:23.1pt;width:241.4pt;height:306.85pt;z-index:-15725568;visibility:visible;mso-wrap-style:square;mso-wrap-distance-left:0;mso-wrap-distance-top:0;mso-wrap-distance-right:0;mso-wrap-distance-bottom:0;mso-position-horizontal:absolute;mso-position-horizontal-relative:page;mso-position-vertical:absolute;mso-position-vertical-relative:text;v-text-anchor:top" o:gfxdata="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" filled="f">
+                <v:path arrowok="t"/>
                 <v:textbox inset="0,0,0,0">
                   <w:txbxContent>
                     <w:p>
@@ -8234,14 +8100,13 @@
                         <w:ind w:left="142"/>
                       </w:pPr>
                       <w:r>
-                        <w:rPr/>
                         <w:t>///</w:t>
                       </w:r>
                       <w:r>
                         <w:rPr>
                           <w:spacing w:val="-3"/>
                         </w:rPr>
-                        <w:t> </w:t>
+                        <w:t xml:space="preserve"> </w:t>
                       </w:r>
                       <w:r>
                         <w:rPr>
@@ -8257,54 +8122,49 @@
                         <w:ind w:left="142"/>
                       </w:pPr>
                       <w:r>
-                        <w:rPr/>
                         <w:t>///</w:t>
                       </w:r>
                       <w:r>
                         <w:rPr>
                           <w:spacing w:val="-5"/>
                         </w:rPr>
-                        <w:t> </w:t>
-                      </w:r>
-                      <w:r>
-                        <w:rPr/>
+                        <w:t xml:space="preserve"> </w:t>
+                      </w:r>
+                      <w:r>
                         <w:t>Get</w:t>
                       </w:r>
                       <w:r>
                         <w:rPr>
                           <w:spacing w:val="-4"/>
                         </w:rPr>
-                        <w:t> </w:t>
-                      </w:r>
-                      <w:r>
-                        <w:rPr/>
+                        <w:t xml:space="preserve"> </w:t>
+                      </w:r>
+                      <w:r>
                         <w:t>the</w:t>
                       </w:r>
                       <w:r>
                         <w:rPr>
                           <w:spacing w:val="-5"/>
                         </w:rPr>
-                        <w:t> </w:t>
-                      </w:r>
-                      <w:r>
-                        <w:rPr/>
+                        <w:t xml:space="preserve"> </w:t>
+                      </w:r>
+                      <w:r>
                         <w:t>encoder</w:t>
                       </w:r>
                       <w:r>
                         <w:rPr>
                           <w:spacing w:val="-4"/>
                         </w:rPr>
-                        <w:t> </w:t>
-                      </w:r>
-                      <w:r>
-                        <w:rPr/>
+                        <w:t xml:space="preserve"> </w:t>
+                      </w:r>
+                      <w:r>
                         <w:t>with</w:t>
                       </w:r>
                       <w:r>
                         <w:rPr>
                           <w:spacing w:val="-4"/>
                         </w:rPr>
-                        <w:t> </w:t>
+                        <w:t xml:space="preserve"> </w:t>
                       </w:r>
                       <w:r>
                         <w:rPr>
@@ -8319,34 +8179,31 @@
                         <w:ind w:left="142"/>
                       </w:pPr>
                       <w:r>
-                        <w:rPr/>
                         <w:t>///</w:t>
                       </w:r>
                       <w:r>
                         <w:rPr>
                           <w:spacing w:val="-12"/>
                         </w:rPr>
-                        <w:t> </w:t>
-                      </w:r>
-                      <w:r>
-                        <w:rPr/>
+                        <w:t xml:space="preserve"> </w:t>
+                      </w:r>
+                      <w:r>
                         <w:t>&lt;param</w:t>
                       </w:r>
                       <w:r>
                         <w:rPr>
                           <w:spacing w:val="-11"/>
                         </w:rPr>
-                        <w:t> </w:t>
-                      </w:r>
-                      <w:r>
-                        <w:rPr/>
+                        <w:t xml:space="preserve"> </w:t>
+                      </w:r>
+                      <w:r>
                         <w:t>name="inputBits"&gt;input</w:t>
                       </w:r>
                       <w:r>
                         <w:rPr>
                           <w:spacing w:val="-11"/>
                         </w:rPr>
-                        <w:t> </w:t>
+                        <w:t xml:space="preserve"> </w:t>
                       </w:r>
                       <w:r>
                         <w:rPr>
@@ -8362,65 +8219,57 @@
                         <w:ind w:left="142" w:right="462"/>
                       </w:pPr>
                       <w:r>
-                        <w:rPr/>
                         <w:t>/// &lt;returns&gt;Object of EncoderBase&lt;/returns&gt;</w:t>
                       </w:r>
                       <w:r>
                         <w:rPr>
                           <w:spacing w:val="40"/>
                         </w:rPr>
-                        <w:t> </w:t>
-                      </w:r>
-                      <w:r>
-                        <w:rPr/>
+                        <w:t xml:space="preserve"> </w:t>
+                      </w:r>
+                      <w:r>
                         <w:t>public</w:t>
                       </w:r>
                       <w:r>
                         <w:rPr>
                           <w:spacing w:val="-10"/>
                         </w:rPr>
-                        <w:t> </w:t>
-                      </w:r>
-                      <w:r>
-                        <w:rPr/>
+                        <w:t xml:space="preserve"> </w:t>
+                      </w:r>
+                      <w:r>
                         <w:t>static</w:t>
                       </w:r>
                       <w:r>
                         <w:rPr>
                           <w:spacing w:val="-10"/>
                         </w:rPr>
-                        <w:t> </w:t>
-                      </w:r>
-                      <w:r>
-                        <w:rPr/>
+                        <w:t xml:space="preserve"> </w:t>
+                      </w:r>
+                      <w:r>
                         <w:t>EncoderBase</w:t>
                       </w:r>
                       <w:r>
                         <w:rPr>
                           <w:spacing w:val="-10"/>
                         </w:rPr>
-                        <w:t> </w:t>
-                      </w:r>
-                      <w:r>
-                        <w:rPr/>
+                        <w:t xml:space="preserve"> </w:t>
+                      </w:r>
+                      <w:r>
                         <w:t>GetEncoder(int</w:t>
                       </w:r>
                       <w:r>
                         <w:rPr>
                           <w:spacing w:val="-10"/>
                         </w:rPr>
-                        <w:t> </w:t>
-                      </w:r>
-                      <w:r>
-                        <w:rPr/>
+                        <w:t xml:space="preserve"> </w:t>
+                      </w:r>
+                      <w:r>
                         <w:t>inputBits)</w:t>
                       </w:r>
                     </w:p>
                     <w:p>
                       <w:pPr>
-                        <w:spacing w:before="0"/>
-                        <w:ind w:left="142" w:right="0" w:firstLine="0"/>
-                        <w:jc w:val="left"/>
+                        <w:ind w:left="142"/>
                         <w:rPr>
                           <w:sz w:val="20"/>
                         </w:rPr>
@@ -8440,34 +8289,31 @@
                         <w:ind w:left="542"/>
                       </w:pPr>
                       <w:r>
-                        <w:rPr/>
                         <w:t>double</w:t>
                       </w:r>
                       <w:r>
                         <w:rPr>
                           <w:spacing w:val="-4"/>
                         </w:rPr>
-                        <w:t> </w:t>
-                      </w:r>
-                      <w:r>
-                        <w:rPr/>
+                        <w:t xml:space="preserve"> </w:t>
+                      </w:r>
+                      <w:r>
                         <w:t>max</w:t>
                       </w:r>
                       <w:r>
                         <w:rPr>
                           <w:spacing w:val="-4"/>
                         </w:rPr>
-                        <w:t> </w:t>
-                      </w:r>
-                      <w:r>
-                        <w:rPr/>
+                        <w:t xml:space="preserve"> </w:t>
+                      </w:r>
+                      <w:r>
                         <w:t>=</w:t>
                       </w:r>
                       <w:r>
                         <w:rPr>
                           <w:spacing w:val="-3"/>
                         </w:rPr>
-                        <w:t> </w:t>
+                        <w:t xml:space="preserve"> </w:t>
                       </w:r>
                       <w:r>
                         <w:rPr>
@@ -8488,55 +8334,49 @@
                         <w:ind w:left="142" w:firstLine="399"/>
                       </w:pPr>
                       <w:r>
-                        <w:rPr/>
                         <w:t>Dictionary&lt;string,</w:t>
                       </w:r>
                       <w:r>
                         <w:rPr>
                           <w:spacing w:val="-9"/>
                         </w:rPr>
-                        <w:t> </w:t>
-                      </w:r>
-                      <w:r>
-                        <w:rPr/>
+                        <w:t xml:space="preserve"> </w:t>
+                      </w:r>
+                      <w:r>
                         <w:t>object&gt;</w:t>
                       </w:r>
                       <w:r>
                         <w:rPr>
                           <w:spacing w:val="-9"/>
                         </w:rPr>
-                        <w:t> </w:t>
-                      </w:r>
-                      <w:r>
-                        <w:rPr/>
+                        <w:t xml:space="preserve"> </w:t>
+                      </w:r>
+                      <w:r>
                         <w:t>settings</w:t>
                       </w:r>
                       <w:r>
                         <w:rPr>
                           <w:spacing w:val="-9"/>
                         </w:rPr>
-                        <w:t> </w:t>
-                      </w:r>
-                      <w:r>
-                        <w:rPr/>
+                        <w:t xml:space="preserve"> </w:t>
+                      </w:r>
+                      <w:r>
                         <w:t>=</w:t>
                       </w:r>
                       <w:r>
                         <w:rPr>
                           <w:spacing w:val="-9"/>
                         </w:rPr>
-                        <w:t> </w:t>
-                      </w:r>
-                      <w:r>
-                        <w:rPr/>
+                        <w:t xml:space="preserve"> </w:t>
+                      </w:r>
+                      <w:r>
                         <w:t>new Dictionary&lt;string, object&gt;()</w:t>
                       </w:r>
                     </w:p>
                     <w:p>
                       <w:pPr>
-                        <w:spacing w:line="228" w:lineRule="exact" w:before="0"/>
-                        <w:ind w:left="542" w:right="0" w:firstLine="0"/>
-                        <w:jc w:val="left"/>
+                        <w:spacing w:line="228" w:lineRule="exact"/>
+                        <w:ind w:left="542"/>
                         <w:rPr>
                           <w:sz w:val="20"/>
                         </w:rPr>
@@ -8556,24 +8396,22 @@
                         <w:ind w:left="542"/>
                       </w:pPr>
                       <w:r>
-                        <w:rPr/>
                         <w:t>{</w:t>
                       </w:r>
                       <w:r>
                         <w:rPr>
                           <w:spacing w:val="-3"/>
                         </w:rPr>
-                        <w:t> </w:t>
-                      </w:r>
-                      <w:r>
-                        <w:rPr/>
+                        <w:t xml:space="preserve"> </w:t>
+                      </w:r>
+                      <w:r>
                         <w:t>"W",</w:t>
                       </w:r>
                       <w:r>
                         <w:rPr>
                           <w:spacing w:val="-3"/>
                         </w:rPr>
-                        <w:t> </w:t>
+                        <w:t xml:space="preserve"> </w:t>
                       </w:r>
                       <w:r>
                         <w:rPr>
@@ -8589,24 +8427,22 @@
                         <w:ind w:left="542"/>
                       </w:pPr>
                       <w:r>
-                        <w:rPr/>
                         <w:t>{</w:t>
                       </w:r>
                       <w:r>
                         <w:rPr>
                           <w:spacing w:val="-3"/>
                         </w:rPr>
-                        <w:t> </w:t>
-                      </w:r>
-                      <w:r>
-                        <w:rPr/>
+                        <w:t xml:space="preserve"> </w:t>
+                      </w:r>
+                      <w:r>
                         <w:t>"N",</w:t>
                       </w:r>
                       <w:r>
                         <w:rPr>
                           <w:spacing w:val="-3"/>
                         </w:rPr>
-                        <w:t> </w:t>
+                        <w:t xml:space="preserve"> </w:t>
                       </w:r>
                       <w:r>
                         <w:rPr>
@@ -8621,27 +8457,24 @@
                         <w:ind w:left="542"/>
                       </w:pPr>
                       <w:r>
-                        <w:rPr/>
                         <w:t>{</w:t>
                       </w:r>
                       <w:r>
                         <w:rPr>
                           <w:spacing w:val="-6"/>
                         </w:rPr>
-                        <w:t> </w:t>
-                      </w:r>
-                      <w:r>
-                        <w:rPr/>
+                        <w:t xml:space="preserve"> </w:t>
+                      </w:r>
+                      <w:r>
                         <w:t>"Radius",</w:t>
                       </w:r>
                       <w:r>
                         <w:rPr>
                           <w:spacing w:val="-6"/>
                         </w:rPr>
-                        <w:t> </w:t>
-                      </w:r>
-                      <w:r>
-                        <w:rPr/>
+                        <w:t xml:space="preserve"> </w:t>
+                      </w:r>
+                      <w:r>
                         <w:t>-</w:t>
                       </w:r>
                       <w:r>
@@ -8658,24 +8491,22 @@
                         <w:ind w:left="542"/>
                       </w:pPr>
                       <w:r>
-                        <w:rPr/>
                         <w:t>{</w:t>
                       </w:r>
                       <w:r>
                         <w:rPr>
                           <w:spacing w:val="-6"/>
                         </w:rPr>
-                        <w:t> </w:t>
-                      </w:r>
-                      <w:r>
-                        <w:rPr/>
+                        <w:t xml:space="preserve"> </w:t>
+                      </w:r>
+                      <w:r>
                         <w:t>"MinVal",</w:t>
                       </w:r>
                       <w:r>
                         <w:rPr>
                           <w:spacing w:val="-6"/>
                         </w:rPr>
-                        <w:t> </w:t>
+                        <w:t xml:space="preserve"> </w:t>
                       </w:r>
                       <w:r>
                         <w:rPr>
@@ -8690,24 +8521,22 @@
                         <w:ind w:left="542"/>
                       </w:pPr>
                       <w:r>
-                        <w:rPr/>
                         <w:t>{</w:t>
                       </w:r>
                       <w:r>
                         <w:rPr>
                           <w:spacing w:val="-6"/>
                         </w:rPr>
-                        <w:t> </w:t>
-                      </w:r>
-                      <w:r>
-                        <w:rPr/>
+                        <w:t xml:space="preserve"> </w:t>
+                      </w:r>
+                      <w:r>
                         <w:t>"Periodic",</w:t>
                       </w:r>
                       <w:r>
                         <w:rPr>
                           <w:spacing w:val="-6"/>
                         </w:rPr>
-                        <w:t> </w:t>
+                        <w:t xml:space="preserve"> </w:t>
                       </w:r>
                       <w:r>
                         <w:rPr>
@@ -8723,24 +8552,22 @@
                         <w:ind w:left="542"/>
                       </w:pPr>
                       <w:r>
-                        <w:rPr/>
                         <w:t>{</w:t>
                       </w:r>
                       <w:r>
                         <w:rPr>
                           <w:spacing w:val="-5"/>
                         </w:rPr>
-                        <w:t> </w:t>
-                      </w:r>
-                      <w:r>
-                        <w:rPr/>
+                        <w:t xml:space="preserve"> </w:t>
+                      </w:r>
+                      <w:r>
                         <w:t>"Name",</w:t>
                       </w:r>
                       <w:r>
                         <w:rPr>
                           <w:spacing w:val="-5"/>
                         </w:rPr>
-                        <w:t> </w:t>
+                        <w:t xml:space="preserve"> </w:t>
                       </w:r>
                       <w:r>
                         <w:rPr>
@@ -8755,24 +8582,22 @@
                         <w:ind w:left="542"/>
                       </w:pPr>
                       <w:r>
-                        <w:rPr/>
                         <w:t>{</w:t>
                       </w:r>
                       <w:r>
                         <w:rPr>
                           <w:spacing w:val="-7"/>
                         </w:rPr>
-                        <w:t> </w:t>
-                      </w:r>
-                      <w:r>
-                        <w:rPr/>
+                        <w:t xml:space="preserve"> </w:t>
+                      </w:r>
+                      <w:r>
                         <w:t>"ClipInput",</w:t>
                       </w:r>
                       <w:r>
                         <w:rPr>
                           <w:spacing w:val="-7"/>
                         </w:rPr>
-                        <w:t> </w:t>
+                        <w:t xml:space="preserve"> </w:t>
                       </w:r>
                       <w:r>
                         <w:rPr>
@@ -8787,24 +8612,22 @@
                         <w:ind w:left="542"/>
                       </w:pPr>
                       <w:r>
-                        <w:rPr/>
                         <w:t>{</w:t>
                       </w:r>
                       <w:r>
                         <w:rPr>
                           <w:spacing w:val="-8"/>
                         </w:rPr>
-                        <w:t> </w:t>
-                      </w:r>
-                      <w:r>
-                        <w:rPr/>
+                        <w:t xml:space="preserve"> </w:t>
+                      </w:r>
+                      <w:r>
                         <w:t>"MaxVal",</w:t>
                       </w:r>
                       <w:r>
                         <w:rPr>
                           <w:spacing w:val="-6"/>
                         </w:rPr>
-                        <w:t> </w:t>
+                        <w:t xml:space="preserve"> </w:t>
                       </w:r>
                       <w:r>
                         <w:rPr>
@@ -8816,8 +8639,7 @@
                     <w:p>
                       <w:pPr>
                         <w:spacing w:before="1"/>
-                        <w:ind w:left="542" w:right="0" w:firstLine="0"/>
-                        <w:jc w:val="left"/>
+                        <w:ind w:left="542"/>
                         <w:rPr>
                           <w:sz w:val="20"/>
                         </w:rPr>
@@ -8842,38 +8664,34 @@
                         <w:ind w:left="142" w:right="1335" w:firstLine="399"/>
                       </w:pPr>
                       <w:r>
-                        <w:rPr/>
                         <w:t>EncoderBase</w:t>
                       </w:r>
                       <w:r>
                         <w:rPr>
                           <w:spacing w:val="-12"/>
                         </w:rPr>
-                        <w:t> </w:t>
-                      </w:r>
-                      <w:r>
-                        <w:rPr/>
+                        <w:t xml:space="preserve"> </w:t>
+                      </w:r>
+                      <w:r>
                         <w:t>encoder</w:t>
                       </w:r>
                       <w:r>
                         <w:rPr>
                           <w:spacing w:val="-12"/>
                         </w:rPr>
-                        <w:t> </w:t>
-                      </w:r>
-                      <w:r>
-                        <w:rPr/>
+                        <w:t xml:space="preserve"> </w:t>
+                      </w:r>
+                      <w:r>
                         <w:t>=</w:t>
                       </w:r>
                       <w:r>
                         <w:rPr>
                           <w:spacing w:val="-12"/>
                         </w:rPr>
-                        <w:t> </w:t>
-                      </w:r>
-                      <w:r>
-                        <w:rPr/>
-                        <w:t>new </w:t>
+                        <w:t xml:space="preserve"> </w:t>
+                      </w:r>
+                      <w:r>
+                        <w:t xml:space="preserve">new </w:t>
                       </w:r>
                       <w:r>
                         <w:rPr>
@@ -8889,14 +8707,13 @@
                         <w:ind w:left="542"/>
                       </w:pPr>
                       <w:r>
-                        <w:rPr/>
                         <w:t>return</w:t>
                       </w:r>
                       <w:r>
                         <w:rPr>
                           <w:spacing w:val="-6"/>
                         </w:rPr>
-                        <w:t> </w:t>
+                        <w:t xml:space="preserve"> </w:t>
                       </w:r>
                       <w:r>
                         <w:rPr>
@@ -8908,8 +8725,7 @@
                     <w:p>
                       <w:pPr>
                         <w:spacing w:before="1"/>
-                        <w:ind w:left="142" w:right="0" w:firstLine="0"/>
-                        <w:jc w:val="left"/>
+                        <w:ind w:left="142"/>
                         <w:rPr>
                           <w:sz w:val="20"/>
                         </w:rPr>
@@ -8924,8 +8740,7 @@
                     </w:p>
                   </w:txbxContent>
                 </v:textbox>
-                <v:stroke dashstyle="solid"/>
-                <w10:wrap type="topAndBottom"/>
+                <w10:wrap type="topAndBottom" anchorx="page"/>
               </v:shape>
             </w:pict>
           </mc:Fallback>
@@ -9660,9 +9475,10 @@
               </wp:anchor>
             </w:drawing>
           </mc:Choice>
-          <mc:Fallback xmlns:pic="http://schemas.openxmlformats.org/drawingml/2006/picture" xmlns:a="http://schemas.openxmlformats.org/drawingml/2006/main" xmlns:ve="http://schemas.openxmlformats.org/markup-compatibility/2006">
+          <mc:Fallback>
             <w:pict>
-              <v:shape style="position:absolute;margin-left:306.649994pt;margin-top:4.08pt;width:241.4pt;height:375.85pt;mso-position-horizontal-relative:page;mso-position-vertical-relative:paragraph;z-index:15734784" type="#_x0000_t202" id="docshape8" filled="false" stroked="true" strokeweight=".75pt" strokecolor="#000000">
+              <v:shape w14:anchorId="69EDBCCF" id="Textbox 11" o:spid="_x0000_s1032" type="#_x0000_t202" style="position:absolute;left:0;text-align:left;margin-left:306.65pt;margin-top:4.1pt;width:241.4pt;height:375.85pt;z-index:15734784;visibility:visible;mso-wrap-style:square;mso-wrap-distance-left:0;mso-wrap-distance-top:0;mso-wrap-distance-right:0;mso-wrap-distance-bottom:0;mso-position-horizontal:absolute;mso-position-horizontal-relative:page;mso-position-vertical:absolute;mso-position-vertical-relative:text;v-text-anchor:top" o:gfxdata="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" filled="f">
+                <v:path arrowok="t"/>
                 <v:textbox inset="0,0,0,0">
                   <w:txbxContent>
                     <w:p>
@@ -9672,14 +9488,13 @@
                         <w:ind w:left="142"/>
                       </w:pPr>
                       <w:r>
-                        <w:rPr/>
                         <w:t>///</w:t>
                       </w:r>
                       <w:r>
                         <w:rPr>
                           <w:spacing w:val="-3"/>
                         </w:rPr>
-                        <w:t> </w:t>
+                        <w:t xml:space="preserve"> </w:t>
                       </w:r>
                       <w:r>
                         <w:rPr>
@@ -9695,98 +9510,88 @@
                         <w:ind w:left="142"/>
                       </w:pPr>
                       <w:r>
-                        <w:rPr/>
                         <w:t>///</w:t>
                       </w:r>
                       <w:r>
                         <w:rPr>
                           <w:spacing w:val="-5"/>
                         </w:rPr>
-                        <w:t> </w:t>
-                      </w:r>
-                      <w:r>
-                        <w:rPr/>
+                        <w:t xml:space="preserve"> </w:t>
+                      </w:r>
+                      <w:r>
                         <w:t>Saves</w:t>
                       </w:r>
                       <w:r>
                         <w:rPr>
                           <w:spacing w:val="-5"/>
                         </w:rPr>
-                        <w:t> </w:t>
-                      </w:r>
-                      <w:r>
-                        <w:rPr/>
+                        <w:t xml:space="preserve"> </w:t>
+                      </w:r>
+                      <w:r>
                         <w:t>the</w:t>
                       </w:r>
                       <w:r>
                         <w:rPr>
                           <w:spacing w:val="-5"/>
                         </w:rPr>
-                        <w:t> </w:t>
-                      </w:r>
-                      <w:r>
-                        <w:rPr/>
+                        <w:t xml:space="preserve"> </w:t>
+                      </w:r>
+                      <w:r>
                         <w:t>dataset</w:t>
                       </w:r>
                       <w:r>
                         <w:rPr>
                           <w:spacing w:val="-5"/>
                         </w:rPr>
-                        <w:t> </w:t>
-                      </w:r>
-                      <w:r>
-                        <w:rPr/>
+                        <w:t xml:space="preserve"> </w:t>
+                      </w:r>
+                      <w:r>
                         <w:t>in</w:t>
                       </w:r>
                       <w:r>
                         <w:rPr>
                           <w:spacing w:val="-5"/>
                         </w:rPr>
-                        <w:t> </w:t>
-                      </w:r>
-                      <w:r>
-                        <w:rPr/>
+                        <w:t xml:space="preserve"> </w:t>
+                      </w:r>
+                      <w:r>
                         <w:t>'dataset'</w:t>
                       </w:r>
                       <w:r>
                         <w:rPr>
                           <w:spacing w:val="-5"/>
                         </w:rPr>
-                        <w:t> </w:t>
-                      </w:r>
-                      <w:r>
-                        <w:rPr/>
+                        <w:t xml:space="preserve"> </w:t>
+                      </w:r>
+                      <w:r>
                         <w:t>folder</w:t>
                       </w:r>
                       <w:r>
                         <w:rPr>
                           <w:spacing w:val="-5"/>
                         </w:rPr>
-                        <w:t> </w:t>
-                      </w:r>
-                      <w:r>
-                        <w:rPr/>
+                        <w:t xml:space="preserve"> </w:t>
+                      </w:r>
+                      <w:r>
                         <w:t>in</w:t>
                       </w:r>
                       <w:r>
                         <w:rPr>
                           <w:spacing w:val="-5"/>
                         </w:rPr>
-                        <w:t> </w:t>
-                      </w:r>
-                      <w:r>
-                        <w:rPr/>
+                        <w:t xml:space="preserve"> </w:t>
+                      </w:r>
+                      <w:r>
                         <w:t>BasePath</w:t>
                       </w:r>
                       <w:r>
                         <w:rPr>
                           <w:spacing w:val="-5"/>
                         </w:rPr>
-                        <w:t> </w:t>
-                      </w:r>
-                      <w:r>
-                        <w:rPr/>
-                        <w:t>of </w:t>
+                        <w:t xml:space="preserve"> </w:t>
+                      </w:r>
+                      <w:r>
+                        <w:t xml:space="preserve">of </w:t>
                       </w:r>
                       <w:r>
                         <w:rPr>
@@ -9802,58 +9607,52 @@
                         <w:ind w:left="142"/>
                       </w:pPr>
                       <w:r>
-                        <w:rPr/>
                         <w:t>///</w:t>
                       </w:r>
                       <w:r>
                         <w:rPr>
                           <w:spacing w:val="-8"/>
                         </w:rPr>
-                        <w:t> </w:t>
-                      </w:r>
-                      <w:r>
-                        <w:rPr/>
+                        <w:t xml:space="preserve"> </w:t>
+                      </w:r>
+                      <w:r>
                         <w:t>&lt;param</w:t>
                       </w:r>
                       <w:r>
                         <w:rPr>
                           <w:spacing w:val="-9"/>
                         </w:rPr>
-                        <w:t> </w:t>
-                      </w:r>
-                      <w:r>
-                        <w:rPr/>
+                        <w:t xml:space="preserve"> </w:t>
+                      </w:r>
+                      <w:r>
                         <w:t>name="sequences"&gt;Object</w:t>
                       </w:r>
                       <w:r>
                         <w:rPr>
                           <w:spacing w:val="-8"/>
                         </w:rPr>
-                        <w:t> </w:t>
-                      </w:r>
-                      <w:r>
-                        <w:rPr/>
+                        <w:t xml:space="preserve"> </w:t>
+                      </w:r>
+                      <w:r>
                         <w:t>of</w:t>
                       </w:r>
                       <w:r>
                         <w:rPr>
                           <w:spacing w:val="-8"/>
                         </w:rPr>
-                        <w:t> </w:t>
-                      </w:r>
-                      <w:r>
-                        <w:rPr/>
+                        <w:t xml:space="preserve"> </w:t>
+                      </w:r>
+                      <w:r>
                         <w:t>list</w:t>
                       </w:r>
                       <w:r>
                         <w:rPr>
                           <w:spacing w:val="-8"/>
                         </w:rPr>
-                        <w:t> </w:t>
-                      </w:r>
-                      <w:r>
-                        <w:rPr/>
-                        <w:t>of </w:t>
+                        <w:t xml:space="preserve"> </w:t>
+                      </w:r>
+                      <w:r>
+                        <w:t xml:space="preserve">of </w:t>
                       </w:r>
                       <w:r>
                         <w:rPr>
@@ -9869,38 +9668,34 @@
                         <w:ind w:left="142" w:right="752"/>
                       </w:pPr>
                       <w:r>
-                        <w:rPr/>
                         <w:t>/// &lt;returns&gt;Full path of the dataset&lt;/returns&gt; public</w:t>
                       </w:r>
                       <w:r>
                         <w:rPr>
                           <w:spacing w:val="-13"/>
                         </w:rPr>
-                        <w:t> </w:t>
-                      </w:r>
-                      <w:r>
-                        <w:rPr/>
+                        <w:t xml:space="preserve"> </w:t>
+                      </w:r>
+                      <w:r>
                         <w:t>static</w:t>
                       </w:r>
                       <w:r>
                         <w:rPr>
                           <w:spacing w:val="-12"/>
                         </w:rPr>
-                        <w:t> </w:t>
-                      </w:r>
-                      <w:r>
-                        <w:rPr/>
+                        <w:t xml:space="preserve"> </w:t>
+                      </w:r>
+                      <w:r>
                         <w:t>string</w:t>
                       </w:r>
                       <w:r>
                         <w:rPr>
                           <w:spacing w:val="-13"/>
                         </w:rPr>
-                        <w:t> </w:t>
-                      </w:r>
-                      <w:r>
-                        <w:rPr/>
-                        <w:t>SaveDataset(List&lt;Sequence&gt; </w:t>
+                        <w:t xml:space="preserve"> </w:t>
+                      </w:r>
+                      <w:r>
+                        <w:t xml:space="preserve">SaveDataset(List&lt;Sequence&gt; </w:t>
                       </w:r>
                       <w:r>
                         <w:rPr>
@@ -9912,8 +9707,7 @@
                     <w:p>
                       <w:pPr>
                         <w:spacing w:before="1"/>
-                        <w:ind w:left="142" w:right="0" w:firstLine="0"/>
-                        <w:jc w:val="left"/>
+                        <w:ind w:left="142"/>
                         <w:rPr>
                           <w:sz w:val="20"/>
                         </w:rPr>
@@ -9929,12 +9723,11 @@
                     <w:p>
                       <w:pPr>
                         <w:pStyle w:val="BodyText"/>
-                        <w:spacing w:line="235" w:lineRule="auto" w:before="4"/>
+                        <w:spacing w:before="4" w:line="235" w:lineRule="auto"/>
                         <w:ind w:left="142" w:firstLine="399"/>
                       </w:pPr>
                       <w:r>
-                        <w:rPr/>
-                        <w:t>string BasePath = </w:t>
+                        <w:t xml:space="preserve">string BasePath = </w:t>
                       </w:r>
                       <w:r>
                         <w:rPr>
@@ -9950,38 +9743,34 @@
                         <w:ind w:left="142" w:firstLine="399"/>
                       </w:pPr>
                       <w:r>
-                        <w:rPr/>
                         <w:t>string</w:t>
                       </w:r>
                       <w:r>
                         <w:rPr>
                           <w:spacing w:val="-12"/>
                         </w:rPr>
-                        <w:t> </w:t>
-                      </w:r>
-                      <w:r>
-                        <w:rPr/>
+                        <w:t xml:space="preserve"> </w:t>
+                      </w:r>
+                      <w:r>
                         <w:t>reportFolder</w:t>
                       </w:r>
                       <w:r>
                         <w:rPr>
                           <w:spacing w:val="-12"/>
                         </w:rPr>
-                        <w:t> </w:t>
-                      </w:r>
-                      <w:r>
-                        <w:rPr/>
+                        <w:t xml:space="preserve"> </w:t>
+                      </w:r>
+                      <w:r>
                         <w:t>=</w:t>
                       </w:r>
                       <w:r>
                         <w:rPr>
                           <w:spacing w:val="-12"/>
                         </w:rPr>
-                        <w:t> </w:t>
-                      </w:r>
-                      <w:r>
-                        <w:rPr/>
-                        <w:t>Path.Combine(BasePath, </w:t>
+                        <w:t xml:space="preserve"> </w:t>
+                      </w:r>
+                      <w:r>
+                        <w:t xml:space="preserve">Path.Combine(BasePath, </w:t>
                       </w:r>
                       <w:r>
                         <w:rPr>
@@ -9997,8 +9786,7 @@
                         <w:ind w:left="542"/>
                       </w:pPr>
                       <w:r>
-                        <w:rPr/>
-                        <w:t>if (!Directory.Exists(reportFolder)) </w:t>
+                        <w:t xml:space="preserve">if (!Directory.Exists(reportFolder)) </w:t>
                       </w:r>
                       <w:r>
                         <w:rPr>
@@ -10014,34 +9802,31 @@
                         <w:ind w:left="542"/>
                       </w:pPr>
                       <w:r>
-                        <w:rPr/>
                         <w:t>string</w:t>
                       </w:r>
                       <w:r>
                         <w:rPr>
                           <w:spacing w:val="-6"/>
                         </w:rPr>
-                        <w:t> </w:t>
-                      </w:r>
-                      <w:r>
-                        <w:rPr/>
+                        <w:t xml:space="preserve"> </w:t>
+                      </w:r>
+                      <w:r>
                         <w:t>reportPath</w:t>
                       </w:r>
                       <w:r>
                         <w:rPr>
                           <w:spacing w:val="-6"/>
                         </w:rPr>
-                        <w:t> </w:t>
-                      </w:r>
-                      <w:r>
-                        <w:rPr/>
+                        <w:t xml:space="preserve"> </w:t>
+                      </w:r>
+                      <w:r>
                         <w:t>=</w:t>
                       </w:r>
                       <w:r>
                         <w:rPr>
                           <w:spacing w:val="-5"/>
                         </w:rPr>
-                        <w:t> </w:t>
+                        <w:t xml:space="preserve"> </w:t>
                       </w:r>
                       <w:r>
                         <w:rPr>
@@ -10070,25 +9855,22 @@
                         <w:ind w:left="542" w:right="1073"/>
                       </w:pPr>
                       <w:r>
-                        <w:rPr/>
                         <w:t>Console.WriteLine("Saving</w:t>
                       </w:r>
                       <w:r>
                         <w:rPr>
                           <w:spacing w:val="-13"/>
                         </w:rPr>
-                        <w:t> </w:t>
-                      </w:r>
-                      <w:r>
-                        <w:rPr/>
+                        <w:t xml:space="preserve"> </w:t>
+                      </w:r>
+                      <w:r>
                         <w:t>dataset..."); if (!File.Exists(reportPath))</w:t>
                       </w:r>
                     </w:p>
                     <w:p>
                       <w:pPr>
-                        <w:spacing w:line="228" w:lineRule="exact" w:before="2"/>
-                        <w:ind w:left="542" w:right="0" w:firstLine="0"/>
-                        <w:jc w:val="left"/>
+                        <w:spacing w:before="2" w:line="228" w:lineRule="exact"/>
+                        <w:ind w:left="542"/>
                         <w:rPr>
                           <w:sz w:val="20"/>
                         </w:rPr>
@@ -10107,38 +9889,34 @@
                         <w:ind w:left="142" w:right="1335" w:firstLine="399"/>
                       </w:pPr>
                       <w:r>
-                        <w:rPr/>
                         <w:t>using</w:t>
                       </w:r>
                       <w:r>
                         <w:rPr>
                           <w:spacing w:val="-12"/>
                         </w:rPr>
-                        <w:t> </w:t>
-                      </w:r>
-                      <w:r>
-                        <w:rPr/>
+                        <w:t xml:space="preserve"> </w:t>
+                      </w:r>
+                      <w:r>
                         <w:t>(StreamWriter</w:t>
                       </w:r>
                       <w:r>
                         <w:rPr>
                           <w:spacing w:val="-12"/>
                         </w:rPr>
-                        <w:t> </w:t>
-                      </w:r>
-                      <w:r>
-                        <w:rPr/>
+                        <w:t xml:space="preserve"> </w:t>
+                      </w:r>
+                      <w:r>
                         <w:t>sw</w:t>
                       </w:r>
                       <w:r>
                         <w:rPr>
                           <w:spacing w:val="-13"/>
                         </w:rPr>
-                        <w:t> </w:t>
-                      </w:r>
-                      <w:r>
-                        <w:rPr/>
-                        <w:t>= </w:t>
+                        <w:t xml:space="preserve"> </w:t>
+                      </w:r>
+                      <w:r>
+                        <w:t xml:space="preserve">= </w:t>
                       </w:r>
                       <w:r>
                         <w:rPr>
@@ -10149,9 +9927,7 @@
                     </w:p>
                     <w:p>
                       <w:pPr>
-                        <w:spacing w:before="0"/>
-                        <w:ind w:left="542" w:right="0" w:firstLine="0"/>
-                        <w:jc w:val="left"/>
+                        <w:ind w:left="542"/>
                         <w:rPr>
                           <w:sz w:val="20"/>
                         </w:rPr>
@@ -10180,8 +9956,7 @@
                     <w:p>
                       <w:pPr>
                         <w:spacing w:before="1"/>
-                        <w:ind w:left="542" w:right="0" w:firstLine="0"/>
-                        <w:jc w:val="left"/>
+                        <w:ind w:left="542"/>
                         <w:rPr>
                           <w:sz w:val="20"/>
                         </w:rPr>
@@ -10196,9 +9971,7 @@
                     </w:p>
                     <w:p>
                       <w:pPr>
-                        <w:spacing w:before="0"/>
-                        <w:ind w:left="542" w:right="0" w:firstLine="0"/>
-                        <w:jc w:val="left"/>
+                        <w:ind w:left="542"/>
                         <w:rPr>
                           <w:sz w:val="20"/>
                         </w:rPr>
@@ -10223,14 +9996,13 @@
                         <w:ind w:left="542"/>
                       </w:pPr>
                       <w:r>
-                        <w:rPr/>
                         <w:t>return</w:t>
                       </w:r>
                       <w:r>
                         <w:rPr>
                           <w:spacing w:val="-6"/>
                         </w:rPr>
-                        <w:t> </w:t>
+                        <w:t xml:space="preserve"> </w:t>
                       </w:r>
                       <w:r>
                         <w:rPr>
@@ -10241,9 +10013,7 @@
                     </w:p>
                     <w:p>
                       <w:pPr>
-                        <w:spacing w:before="0"/>
-                        <w:ind w:left="142" w:right="0" w:firstLine="0"/>
-                        <w:jc w:val="left"/>
+                        <w:ind w:left="142"/>
                         <w:rPr>
                           <w:sz w:val="20"/>
                         </w:rPr>
@@ -10258,8 +10028,7 @@
                     </w:p>
                   </w:txbxContent>
                 </v:textbox>
-                <v:stroke dashstyle="solid"/>
-                <w10:wrap type="none"/>
+                <w10:wrap anchorx="page"/>
               </v:shape>
             </w:pict>
           </mc:Fallback>
@@ -10727,9 +10496,10 @@
               </wp:anchor>
             </w:drawing>
           </mc:Choice>
-          <mc:Fallback xmlns:pic="http://schemas.openxmlformats.org/drawingml/2006/picture" xmlns:a="http://schemas.openxmlformats.org/drawingml/2006/main" xmlns:ve="http://schemas.openxmlformats.org/markup-compatibility/2006">
+          <mc:Fallback>
             <w:pict>
-              <v:shape style="position:absolute;margin-left:45.350101pt;margin-top:23.07793pt;width:241.4pt;height:180.4pt;mso-position-horizontal-relative:page;mso-position-vertical-relative:paragraph;z-index:-15724032;mso-wrap-distance-left:0;mso-wrap-distance-right:0" type="#_x0000_t202" id="docshape9" filled="false" stroked="true" strokeweight=".75pt" strokecolor="#000000">
+              <v:shape w14:anchorId="7591D67E" id="Textbox 12" o:spid="_x0000_s1033" type="#_x0000_t202" style="position:absolute;margin-left:45.35pt;margin-top:23.1pt;width:241.4pt;height:180.4pt;z-index:-15724032;visibility:visible;mso-wrap-style:square;mso-wrap-distance-left:0;mso-wrap-distance-top:0;mso-wrap-distance-right:0;mso-wrap-distance-bottom:0;mso-position-horizontal:absolute;mso-position-horizontal-relative:page;mso-position-vertical:absolute;mso-position-vertical-relative:text;v-text-anchor:top" o:gfxdata="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" filled="f">
+                <v:path arrowok="t"/>
                 <v:textbox inset="0,0,0,0">
                   <w:txbxContent>
                     <w:p>
@@ -10739,14 +10509,13 @@
                         <w:ind w:left="141"/>
                       </w:pPr>
                       <w:r>
-                        <w:rPr/>
                         <w:t>///</w:t>
                       </w:r>
                       <w:r>
                         <w:rPr>
                           <w:spacing w:val="-3"/>
                         </w:rPr>
-                        <w:t> </w:t>
+                        <w:t xml:space="preserve"> </w:t>
                       </w:r>
                       <w:r>
                         <w:rPr>
@@ -10762,54 +10531,49 @@
                         <w:ind w:left="141"/>
                       </w:pPr>
                       <w:r>
-                        <w:rPr/>
                         <w:t>///</w:t>
                       </w:r>
                       <w:r>
                         <w:rPr>
                           <w:spacing w:val="-5"/>
                         </w:rPr>
-                        <w:t> </w:t>
-                      </w:r>
-                      <w:r>
-                        <w:rPr/>
+                        <w:t xml:space="preserve"> </w:t>
+                      </w:r>
+                      <w:r>
                         <w:t>Reads</w:t>
                       </w:r>
                       <w:r>
                         <w:rPr>
                           <w:spacing w:val="-5"/>
                         </w:rPr>
-                        <w:t> </w:t>
-                      </w:r>
-                      <w:r>
-                        <w:rPr/>
+                        <w:t xml:space="preserve"> </w:t>
+                      </w:r>
+                      <w:r>
                         <w:t>dataset</w:t>
                       </w:r>
                       <w:r>
                         <w:rPr>
                           <w:spacing w:val="-4"/>
                         </w:rPr>
-                        <w:t> </w:t>
-                      </w:r>
-                      <w:r>
-                        <w:rPr/>
+                        <w:t xml:space="preserve"> </w:t>
+                      </w:r>
+                      <w:r>
                         <w:t>from</w:t>
                       </w:r>
                       <w:r>
                         <w:rPr>
                           <w:spacing w:val="-6"/>
                         </w:rPr>
-                        <w:t> </w:t>
-                      </w:r>
-                      <w:r>
-                        <w:rPr/>
+                        <w:t xml:space="preserve"> </w:t>
+                      </w:r>
+                      <w:r>
                         <w:t>the</w:t>
                       </w:r>
                       <w:r>
                         <w:rPr>
                           <w:spacing w:val="-4"/>
                         </w:rPr>
-                        <w:t> file</w:t>
+                        <w:t xml:space="preserve"> file</w:t>
                       </w:r>
                     </w:p>
                     <w:p>
@@ -10818,64 +10582,58 @@
                         <w:ind w:left="141"/>
                       </w:pPr>
                       <w:r>
-                        <w:rPr/>
                         <w:t>///</w:t>
                       </w:r>
                       <w:r>
                         <w:rPr>
                           <w:spacing w:val="-6"/>
                         </w:rPr>
-                        <w:t> </w:t>
-                      </w:r>
-                      <w:r>
-                        <w:rPr/>
+                        <w:t xml:space="preserve"> </w:t>
+                      </w:r>
+                      <w:r>
                         <w:t>&lt;param</w:t>
                       </w:r>
                       <w:r>
                         <w:rPr>
                           <w:spacing w:val="-7"/>
                         </w:rPr>
-                        <w:t> </w:t>
-                      </w:r>
-                      <w:r>
-                        <w:rPr/>
+                        <w:t xml:space="preserve"> </w:t>
+                      </w:r>
+                      <w:r>
                         <w:t>name="path"&gt;full</w:t>
                       </w:r>
                       <w:r>
                         <w:rPr>
                           <w:spacing w:val="-6"/>
                         </w:rPr>
-                        <w:t> </w:t>
-                      </w:r>
-                      <w:r>
-                        <w:rPr/>
+                        <w:t xml:space="preserve"> </w:t>
+                      </w:r>
+                      <w:r>
                         <w:t>path</w:t>
                       </w:r>
                       <w:r>
                         <w:rPr>
                           <w:spacing w:val="-6"/>
                         </w:rPr>
-                        <w:t> </w:t>
-                      </w:r>
-                      <w:r>
-                        <w:rPr/>
+                        <w:t xml:space="preserve"> </w:t>
+                      </w:r>
+                      <w:r>
                         <w:t>of</w:t>
                       </w:r>
                       <w:r>
                         <w:rPr>
                           <w:spacing w:val="-6"/>
                         </w:rPr>
-                        <w:t> </w:t>
-                      </w:r>
-                      <w:r>
-                        <w:rPr/>
+                        <w:t xml:space="preserve"> </w:t>
+                      </w:r>
+                      <w:r>
                         <w:t>the</w:t>
                       </w:r>
                       <w:r>
                         <w:rPr>
                           <w:spacing w:val="-5"/>
                         </w:rPr>
-                        <w:t> </w:t>
+                        <w:t xml:space="preserve"> </w:t>
                       </w:r>
                       <w:r>
                         <w:rPr>
@@ -10890,55 +10648,49 @@
                         <w:ind w:left="141" w:right="280"/>
                       </w:pPr>
                       <w:r>
-                        <w:rPr/>
                         <w:t>/// &lt;returns&gt;Object of list of Sequence&lt;/returns&gt; public</w:t>
                       </w:r>
                       <w:r>
                         <w:rPr>
                           <w:spacing w:val="-10"/>
                         </w:rPr>
-                        <w:t> </w:t>
-                      </w:r>
-                      <w:r>
-                        <w:rPr/>
+                        <w:t xml:space="preserve"> </w:t>
+                      </w:r>
+                      <w:r>
                         <w:t>static</w:t>
                       </w:r>
                       <w:r>
                         <w:rPr>
                           <w:spacing w:val="-10"/>
                         </w:rPr>
-                        <w:t> </w:t>
-                      </w:r>
-                      <w:r>
-                        <w:rPr/>
+                        <w:t xml:space="preserve"> </w:t>
+                      </w:r>
+                      <w:r>
                         <w:t>List&lt;Sequence&gt;</w:t>
                       </w:r>
                       <w:r>
                         <w:rPr>
                           <w:spacing w:val="-10"/>
                         </w:rPr>
-                        <w:t> </w:t>
-                      </w:r>
-                      <w:r>
-                        <w:rPr/>
+                        <w:t xml:space="preserve"> </w:t>
+                      </w:r>
+                      <w:r>
                         <w:t>ReadDataset(string</w:t>
                       </w:r>
                       <w:r>
                         <w:rPr>
                           <w:spacing w:val="-10"/>
                         </w:rPr>
-                        <w:t> </w:t>
-                      </w:r>
-                      <w:r>
-                        <w:rPr/>
+                        <w:t xml:space="preserve"> </w:t>
+                      </w:r>
+                      <w:r>
                         <w:t>path)</w:t>
                       </w:r>
                     </w:p>
                     <w:p>
                       <w:pPr>
                         <w:spacing w:before="1"/>
-                        <w:ind w:left="141" w:right="0" w:firstLine="0"/>
-                        <w:jc w:val="left"/>
+                        <w:ind w:left="141"/>
                         <w:rPr>
                           <w:sz w:val="20"/>
                         </w:rPr>
@@ -10958,17 +10710,15 @@
                         <w:ind w:left="541" w:right="752"/>
                       </w:pPr>
                       <w:r>
-                        <w:rPr/>
                         <w:t>Console.WriteLine("Reading</w:t>
                       </w:r>
                       <w:r>
                         <w:rPr>
                           <w:spacing w:val="-13"/>
                         </w:rPr>
-                        <w:t> </w:t>
-                      </w:r>
-                      <w:r>
-                        <w:rPr/>
+                        <w:t xml:space="preserve"> </w:t>
+                      </w:r>
+                      <w:r>
                         <w:t>Sequence..."); String lines = File.ReadAllText(path);</w:t>
                       </w:r>
                     </w:p>
@@ -10985,8 +10735,7 @@
                         <w:ind w:left="141" w:firstLine="400"/>
                       </w:pPr>
                       <w:r>
-                        <w:rPr/>
-                        <w:t>List&lt;Sequence&gt; sequence = </w:t>
+                        <w:t xml:space="preserve">List&lt;Sequence&gt; sequence = </w:t>
                       </w:r>
                       <w:r>
                         <w:rPr>
@@ -11007,14 +10756,13 @@
                         <w:ind w:left="541"/>
                       </w:pPr>
                       <w:r>
-                        <w:rPr/>
                         <w:t>return</w:t>
                       </w:r>
                       <w:r>
                         <w:rPr>
                           <w:spacing w:val="-6"/>
                         </w:rPr>
-                        <w:t> </w:t>
+                        <w:t xml:space="preserve"> </w:t>
                       </w:r>
                       <w:r>
                         <w:rPr>
@@ -11025,9 +10773,7 @@
                     </w:p>
                     <w:p>
                       <w:pPr>
-                        <w:spacing w:before="0"/>
-                        <w:ind w:left="141" w:right="0" w:firstLine="0"/>
-                        <w:jc w:val="left"/>
+                        <w:ind w:left="141"/>
                         <w:rPr>
                           <w:sz w:val="20"/>
                         </w:rPr>
@@ -11042,8 +10788,7 @@
                     </w:p>
                   </w:txbxContent>
                 </v:textbox>
-                <v:stroke dashstyle="solid"/>
-                <w10:wrap type="topAndBottom"/>
+                <w10:wrap type="topAndBottom" anchorx="page"/>
               </v:shape>
             </w:pict>
           </mc:Fallback>
@@ -11662,9 +11407,10 @@
               </wp:anchor>
             </w:drawing>
           </mc:Choice>
-          <mc:Fallback xmlns:pic="http://schemas.openxmlformats.org/drawingml/2006/picture" xmlns:a="http://schemas.openxmlformats.org/drawingml/2006/main" xmlns:ve="http://schemas.openxmlformats.org/markup-compatibility/2006">
+          <mc:Fallback>
             <w:pict>
-              <v:shape style="position:absolute;margin-left:45.350101pt;margin-top:11.548663pt;width:241.4pt;height:191.9pt;mso-position-horizontal-relative:page;mso-position-vertical-relative:paragraph;z-index:-15723520;mso-wrap-distance-left:0;mso-wrap-distance-right:0" type="#_x0000_t202" id="docshape10" filled="false" stroked="true" strokeweight=".75pt" strokecolor="#000000">
+              <v:shape w14:anchorId="5580ED6E" id="Textbox 13" o:spid="_x0000_s1034" type="#_x0000_t202" style="position:absolute;margin-left:45.35pt;margin-top:11.55pt;width:241.4pt;height:191.9pt;z-index:-15723520;visibility:visible;mso-wrap-style:square;mso-wrap-distance-left:0;mso-wrap-distance-top:0;mso-wrap-distance-right:0;mso-wrap-distance-bottom:0;mso-position-horizontal:absolute;mso-position-horizontal-relative:page;mso-position-vertical:absolute;mso-position-vertical-relative:text;v-text-anchor:top" o:gfxdata="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" filled="f">
+                <v:path arrowok="t"/>
                 <v:textbox inset="0,0,0,0">
                   <w:txbxContent>
                     <w:p>
@@ -11674,14 +11420,13 @@
                         <w:ind w:left="141"/>
                       </w:pPr>
                       <w:r>
-                        <w:rPr/>
                         <w:t>///</w:t>
                       </w:r>
                       <w:r>
                         <w:rPr>
                           <w:spacing w:val="-3"/>
                         </w:rPr>
-                        <w:t> </w:t>
+                        <w:t xml:space="preserve"> </w:t>
                       </w:r>
                       <w:r>
                         <w:rPr>
@@ -11696,74 +11441,67 @@
                         <w:ind w:left="141"/>
                       </w:pPr>
                       <w:r>
-                        <w:rPr/>
                         <w:t>///</w:t>
                       </w:r>
                       <w:r>
                         <w:rPr>
                           <w:spacing w:val="-5"/>
                         </w:rPr>
-                        <w:t> </w:t>
-                      </w:r>
-                      <w:r>
-                        <w:rPr/>
+                        <w:t xml:space="preserve"> </w:t>
+                      </w:r>
+                      <w:r>
                         <w:t>Creates</w:t>
                       </w:r>
                       <w:r>
                         <w:rPr>
                           <w:spacing w:val="-4"/>
                         </w:rPr>
-                        <w:t> </w:t>
-                      </w:r>
-                      <w:r>
-                        <w:rPr/>
+                        <w:t xml:space="preserve"> </w:t>
+                      </w:r>
+                      <w:r>
                         <w:t>list</w:t>
                       </w:r>
                       <w:r>
                         <w:rPr>
                           <w:spacing w:val="-4"/>
                         </w:rPr>
-                        <w:t> </w:t>
-                      </w:r>
-                      <w:r>
-                        <w:rPr/>
+                        <w:t xml:space="preserve"> </w:t>
+                      </w:r>
+                      <w:r>
                         <w:t>of</w:t>
                       </w:r>
                       <w:r>
                         <w:rPr>
                           <w:spacing w:val="-5"/>
                         </w:rPr>
-                        <w:t> </w:t>
-                      </w:r>
-                      <w:r>
-                        <w:rPr/>
+                        <w:t xml:space="preserve"> </w:t>
+                      </w:r>
+                      <w:r>
                         <w:t>Sequence</w:t>
                       </w:r>
                       <w:r>
                         <w:rPr>
                           <w:spacing w:val="-4"/>
                         </w:rPr>
-                        <w:t> </w:t>
-                      </w:r>
-                      <w:r>
-                        <w:rPr/>
+                        <w:t xml:space="preserve"> </w:t>
+                      </w:r>
+                      <w:r>
                         <w:t>as</w:t>
                       </w:r>
                       <w:r>
                         <w:rPr>
                           <w:spacing w:val="-4"/>
                         </w:rPr>
-                        <w:t> </w:t>
-                      </w:r>
-                      <w:r>
-                        <w:rPr/>
+                        <w:t xml:space="preserve"> </w:t>
+                      </w:r>
+                      <w:r>
                         <w:t>per</w:t>
                       </w:r>
                       <w:r>
                         <w:rPr>
                           <w:spacing w:val="-4"/>
                         </w:rPr>
-                        <w:t> </w:t>
+                        <w:t xml:space="preserve"> </w:t>
                       </w:r>
                       <w:r>
                         <w:rPr>
@@ -11779,65 +11517,58 @@
                         <w:ind w:left="141" w:right="752"/>
                       </w:pPr>
                       <w:r>
-                        <w:rPr/>
                         <w:t>///</w:t>
                       </w:r>
                       <w:r>
                         <w:rPr>
                           <w:spacing w:val="-8"/>
                         </w:rPr>
-                        <w:t> </w:t>
-                      </w:r>
-                      <w:r>
-                        <w:rPr/>
+                        <w:t xml:space="preserve"> </w:t>
+                      </w:r>
+                      <w:r>
                         <w:t>&lt;returns&gt;Object</w:t>
                       </w:r>
                       <w:r>
                         <w:rPr>
                           <w:spacing w:val="-8"/>
                         </w:rPr>
-                        <w:t> </w:t>
-                      </w:r>
-                      <w:r>
-                        <w:rPr/>
+                        <w:t xml:space="preserve"> </w:t>
+                      </w:r>
+                      <w:r>
                         <w:t>of</w:t>
                       </w:r>
                       <w:r>
                         <w:rPr>
                           <w:spacing w:val="-8"/>
                         </w:rPr>
-                        <w:t> </w:t>
-                      </w:r>
-                      <w:r>
-                        <w:rPr/>
+                        <w:t xml:space="preserve"> </w:t>
+                      </w:r>
+                      <w:r>
                         <w:t>list</w:t>
                       </w:r>
                       <w:r>
                         <w:rPr>
                           <w:spacing w:val="-8"/>
                         </w:rPr>
-                        <w:t> </w:t>
-                      </w:r>
-                      <w:r>
-                        <w:rPr/>
+                        <w:t xml:space="preserve"> </w:t>
+                      </w:r>
+                      <w:r>
                         <w:t>of</w:t>
                       </w:r>
                       <w:r>
                         <w:rPr>
                           <w:spacing w:val="-8"/>
                         </w:rPr>
-                        <w:t> </w:t>
-                      </w:r>
-                      <w:r>
-                        <w:rPr/>
+                        <w:t xml:space="preserve"> </w:t>
+                      </w:r>
+                      <w:r>
                         <w:t>Sequence&lt;/returns&gt; public static List&lt;Sequence&gt; CreateDataset()</w:t>
                       </w:r>
                     </w:p>
                     <w:p>
                       <w:pPr>
                         <w:spacing w:before="1"/>
-                        <w:ind w:left="141" w:right="0" w:firstLine="0"/>
-                        <w:jc w:val="left"/>
+                        <w:ind w:left="141"/>
                         <w:rPr>
                           <w:sz w:val="20"/>
                         </w:rPr>
@@ -11856,75 +11587,68 @@
                         <w:ind w:left="541" w:right="1901"/>
                       </w:pPr>
                       <w:r>
-                        <w:rPr/>
                         <w:t>int</w:t>
                       </w:r>
                       <w:r>
                         <w:rPr>
                           <w:spacing w:val="-13"/>
                         </w:rPr>
-                        <w:t> </w:t>
-                      </w:r>
-                      <w:r>
-                        <w:rPr/>
+                        <w:t xml:space="preserve"> </w:t>
+                      </w:r>
+                      <w:r>
                         <w:t>numberOfSequence</w:t>
                       </w:r>
                       <w:r>
                         <w:rPr>
                           <w:spacing w:val="-12"/>
                         </w:rPr>
-                        <w:t> </w:t>
-                      </w:r>
-                      <w:r>
-                        <w:rPr/>
+                        <w:t xml:space="preserve"> </w:t>
+                      </w:r>
+                      <w:r>
                         <w:t>=</w:t>
                       </w:r>
                       <w:r>
                         <w:rPr>
                           <w:spacing w:val="-13"/>
                         </w:rPr>
-                        <w:t> </w:t>
-                      </w:r>
-                      <w:r>
-                        <w:rPr/>
+                        <w:t xml:space="preserve"> </w:t>
+                      </w:r>
+                      <w:r>
                         <w:t>3; int size = 12;</w:t>
                       </w:r>
                     </w:p>
                     <w:p>
                       <w:pPr>
                         <w:pStyle w:val="BodyText"/>
-                        <w:spacing w:line="235" w:lineRule="auto" w:before="5"/>
+                        <w:spacing w:before="5" w:line="235" w:lineRule="auto"/>
                         <w:ind w:left="541" w:right="2818"/>
                       </w:pPr>
                       <w:r>
-                        <w:rPr/>
                         <w:t>int startVal = 0; int</w:t>
                       </w:r>
                       <w:r>
                         <w:rPr>
                           <w:spacing w:val="-4"/>
                         </w:rPr>
-                        <w:t> </w:t>
-                      </w:r>
-                      <w:r>
-                        <w:rPr/>
+                        <w:t xml:space="preserve"> </w:t>
+                      </w:r>
+                      <w:r>
                         <w:t>endVal</w:t>
                       </w:r>
                       <w:r>
                         <w:rPr>
                           <w:spacing w:val="-4"/>
                         </w:rPr>
-                        <w:t> </w:t>
-                      </w:r>
-                      <w:r>
-                        <w:rPr/>
+                        <w:t xml:space="preserve"> </w:t>
+                      </w:r>
+                      <w:r>
                         <w:t>=</w:t>
                       </w:r>
                       <w:r>
                         <w:rPr>
                           <w:spacing w:val="-3"/>
                         </w:rPr>
-                        <w:t> </w:t>
+                        <w:t xml:space="preserve"> </w:t>
                       </w:r>
                       <w:r>
                         <w:rPr>
@@ -11940,17 +11664,15 @@
                         <w:ind w:left="541" w:right="730"/>
                       </w:pPr>
                       <w:r>
-                        <w:rPr/>
                         <w:t>Console.WriteLine("Creating</w:t>
                       </w:r>
                       <w:r>
                         <w:rPr>
                           <w:spacing w:val="-13"/>
                         </w:rPr>
-                        <w:t> </w:t>
-                      </w:r>
-                      <w:r>
-                        <w:rPr/>
+                        <w:t xml:space="preserve"> </w:t>
+                      </w:r>
+                      <w:r>
                         <w:t>Sequence..."); List&lt;Sequence&gt; sequence =</w:t>
                       </w:r>
                     </w:p>
@@ -11964,10 +11686,9 @@
                         <w:rPr>
                           <w:spacing w:val="-2"/>
                         </w:rPr>
-                        <w:t>HelperMethods.CreateSequences(numberOfSequence, </w:t>
-                      </w:r>
-                      <w:r>
-                        <w:rPr/>
+                        <w:t xml:space="preserve">HelperMethods.CreateSequences(numberOfSequence, </w:t>
+                      </w:r>
+                      <w:r>
                         <w:t>size, startVal, endVal);</w:t>
                       </w:r>
                     </w:p>
@@ -11983,14 +11704,13 @@
                         <w:ind w:left="541"/>
                       </w:pPr>
                       <w:r>
-                        <w:rPr/>
                         <w:t>return</w:t>
                       </w:r>
                       <w:r>
                         <w:rPr>
                           <w:spacing w:val="-6"/>
                         </w:rPr>
-                        <w:t> </w:t>
+                        <w:t xml:space="preserve"> </w:t>
                       </w:r>
                       <w:r>
                         <w:rPr>
@@ -12002,8 +11722,7 @@
                     <w:p>
                       <w:pPr>
                         <w:spacing w:before="1"/>
-                        <w:ind w:left="141" w:right="0" w:firstLine="0"/>
-                        <w:jc w:val="left"/>
+                        <w:ind w:left="141"/>
                         <w:rPr>
                           <w:sz w:val="20"/>
                         </w:rPr>
@@ -12018,8 +11737,7 @@
                     </w:p>
                   </w:txbxContent>
                 </v:textbox>
-                <v:stroke dashstyle="solid"/>
-                <w10:wrap type="topAndBottom"/>
+                <w10:wrap type="topAndBottom" anchorx="page"/>
               </v:shape>
             </w:pict>
           </mc:Fallback>
@@ -12963,9 +12681,10 @@
               </wp:anchor>
             </w:drawing>
           </mc:Choice>
-          <mc:Fallback xmlns:pic="http://schemas.openxmlformats.org/drawingml/2006/picture" xmlns:a="http://schemas.openxmlformats.org/drawingml/2006/main" xmlns:ve="http://schemas.openxmlformats.org/markup-compatibility/2006">
+          <mc:Fallback>
             <w:pict>
-              <v:shape style="position:absolute;margin-left:306.649994pt;margin-top:14.414546pt;width:241.4pt;height:191.9pt;mso-position-horizontal-relative:page;mso-position-vertical-relative:paragraph;z-index:-15723008;mso-wrap-distance-left:0;mso-wrap-distance-right:0" type="#_x0000_t202" id="docshape11" filled="false" stroked="true" strokeweight=".75pt" strokecolor="#000000">
+              <v:shape w14:anchorId="7719D84F" id="Textbox 14" o:spid="_x0000_s1035" type="#_x0000_t202" style="position:absolute;margin-left:306.65pt;margin-top:14.4pt;width:241.4pt;height:191.9pt;z-index:-15723008;visibility:visible;mso-wrap-style:square;mso-wrap-distance-left:0;mso-wrap-distance-top:0;mso-wrap-distance-right:0;mso-wrap-distance-bottom:0;mso-position-horizontal:absolute;mso-position-horizontal-relative:page;mso-position-vertical:absolute;mso-position-vertical-relative:text;v-text-anchor:top" o:gfxdata="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" filled="f">
+                <v:path arrowok="t"/>
                 <v:textbox inset="0,0,0,0">
                   <w:txbxContent>
                     <w:p>
@@ -12975,37 +12694,33 @@
                         <w:ind w:left="142" w:right="2846"/>
                       </w:pPr>
                       <w:r>
-                        <w:rPr/>
                         <w:t>int matchCount = 0; int predictions = 0; double</w:t>
                       </w:r>
                       <w:r>
                         <w:rPr>
                           <w:spacing w:val="-13"/>
                         </w:rPr>
-                        <w:t> </w:t>
-                      </w:r>
-                      <w:r>
-                        <w:rPr/>
+                        <w:t xml:space="preserve"> </w:t>
+                      </w:r>
+                      <w:r>
                         <w:t>accuracy</w:t>
                       </w:r>
                       <w:r>
                         <w:rPr>
                           <w:spacing w:val="-12"/>
                         </w:rPr>
-                        <w:t> </w:t>
-                      </w:r>
-                      <w:r>
-                        <w:rPr/>
+                        <w:t xml:space="preserve"> </w:t>
+                      </w:r>
+                      <w:r>
                         <w:t>=</w:t>
                       </w:r>
                       <w:r>
                         <w:rPr>
                           <w:spacing w:val="-13"/>
                         </w:rPr>
-                        <w:t> </w:t>
-                      </w:r>
-                      <w:r>
-                        <w:rPr/>
+                        <w:t xml:space="preserve"> </w:t>
+                      </w:r>
+                      <w:r>
                         <w:t>0.0;</w:t>
                       </w:r>
                     </w:p>
@@ -13022,44 +12737,40 @@
                         <w:ind w:left="142"/>
                       </w:pPr>
                       <w:r>
-                        <w:rPr/>
                         <w:t>foreach</w:t>
                       </w:r>
                       <w:r>
                         <w:rPr>
                           <w:spacing w:val="-5"/>
                         </w:rPr>
-                        <w:t> </w:t>
-                      </w:r>
-                      <w:r>
-                        <w:rPr/>
+                        <w:t xml:space="preserve"> </w:t>
+                      </w:r>
+                      <w:r>
                         <w:t>(var</w:t>
                       </w:r>
                       <w:r>
                         <w:rPr>
                           <w:spacing w:val="-4"/>
                         </w:rPr>
-                        <w:t> </w:t>
-                      </w:r>
-                      <w:r>
-                        <w:rPr/>
+                        <w:t xml:space="preserve"> </w:t>
+                      </w:r>
+                      <w:r>
                         <w:t>item</w:t>
                       </w:r>
                       <w:r>
                         <w:rPr>
                           <w:spacing w:val="-5"/>
                         </w:rPr>
-                        <w:t> </w:t>
-                      </w:r>
-                      <w:r>
-                        <w:rPr/>
+                        <w:t xml:space="preserve"> </w:t>
+                      </w:r>
+                      <w:r>
                         <w:t>in</w:t>
                       </w:r>
                       <w:r>
                         <w:rPr>
                           <w:spacing w:val="-4"/>
                         </w:rPr>
-                        <w:t> </w:t>
+                        <w:t xml:space="preserve"> </w:t>
                       </w:r>
                       <w:r>
                         <w:rPr>
@@ -13070,9 +12781,7 @@
                     </w:p>
                     <w:p>
                       <w:pPr>
-                        <w:spacing w:before="0"/>
-                        <w:ind w:left="142" w:right="0" w:firstLine="0"/>
-                        <w:jc w:val="left"/>
+                        <w:ind w:left="142"/>
                         <w:rPr>
                           <w:sz w:val="20"/>
                         </w:rPr>
@@ -13104,68 +12813,61 @@
                         <w:ind w:left="142" w:firstLine="200"/>
                       </w:pPr>
                       <w:r>
-                        <w:rPr/>
                         <w:t>//compare</w:t>
                       </w:r>
                       <w:r>
                         <w:rPr>
                           <w:spacing w:val="-7"/>
                         </w:rPr>
-                        <w:t> </w:t>
-                      </w:r>
-                      <w:r>
-                        <w:rPr/>
+                        <w:t xml:space="preserve"> </w:t>
+                      </w:r>
+                      <w:r>
                         <w:t>current</w:t>
                       </w:r>
                       <w:r>
                         <w:rPr>
                           <w:spacing w:val="-7"/>
                         </w:rPr>
-                        <w:t> </w:t>
-                      </w:r>
-                      <w:r>
-                        <w:rPr/>
+                        <w:t xml:space="preserve"> </w:t>
+                      </w:r>
+                      <w:r>
                         <w:t>element</w:t>
                       </w:r>
                       <w:r>
                         <w:rPr>
                           <w:spacing w:val="-7"/>
                         </w:rPr>
-                        <w:t> </w:t>
-                      </w:r>
-                      <w:r>
-                        <w:rPr/>
+                        <w:t xml:space="preserve"> </w:t>
+                      </w:r>
+                      <w:r>
                         <w:t>with</w:t>
                       </w:r>
                       <w:r>
                         <w:rPr>
                           <w:spacing w:val="-7"/>
                         </w:rPr>
-                        <w:t> </w:t>
-                      </w:r>
-                      <w:r>
-                        <w:rPr/>
+                        <w:t xml:space="preserve"> </w:t>
+                      </w:r>
+                      <w:r>
                         <w:t>prediction</w:t>
                       </w:r>
                       <w:r>
                         <w:rPr>
                           <w:spacing w:val="-7"/>
                         </w:rPr>
-                        <w:t> </w:t>
-                      </w:r>
-                      <w:r>
-                        <w:rPr/>
+                        <w:t xml:space="preserve"> </w:t>
+                      </w:r>
+                      <w:r>
                         <w:t>of</w:t>
                       </w:r>
                       <w:r>
                         <w:rPr>
                           <w:spacing w:val="-7"/>
                         </w:rPr>
-                        <w:t> </w:t>
-                      </w:r>
-                      <w:r>
-                        <w:rPr/>
-                        <w:t>previous </w:t>
+                        <w:t xml:space="preserve"> </w:t>
+                      </w:r>
+                      <w:r>
+                        <w:t xml:space="preserve">previous </w:t>
                       </w:r>
                       <w:r>
                         <w:rPr>
@@ -13181,24 +12883,22 @@
                         <w:ind w:left="342"/>
                       </w:pPr>
                       <w:r>
-                        <w:rPr/>
                         <w:t>if(item</w:t>
                       </w:r>
                       <w:r>
                         <w:rPr>
                           <w:spacing w:val="-6"/>
                         </w:rPr>
-                        <w:t> </w:t>
-                      </w:r>
-                      <w:r>
-                        <w:rPr/>
+                        <w:t xml:space="preserve"> </w:t>
+                      </w:r>
+                      <w:r>
                         <w:t>==</w:t>
                       </w:r>
                       <w:r>
                         <w:rPr>
                           <w:spacing w:val="-4"/>
                         </w:rPr>
-                        <w:t> </w:t>
+                        <w:t xml:space="preserve"> </w:t>
                       </w:r>
                       <w:r>
                         <w:rPr>
@@ -13209,9 +12909,7 @@
                     </w:p>
                     <w:p>
                       <w:pPr>
-                        <w:spacing w:before="0"/>
-                        <w:ind w:left="342" w:right="0" w:firstLine="0"/>
-                        <w:jc w:val="left"/>
+                        <w:ind w:left="342"/>
                         <w:rPr>
                           <w:sz w:val="20"/>
                         </w:rPr>
@@ -13227,7 +12925,7 @@
                     <w:p>
                       <w:pPr>
                         <w:pStyle w:val="BodyText"/>
-                        <w:spacing w:line="228" w:lineRule="exact" w:before="1"/>
+                        <w:spacing w:before="1" w:line="228" w:lineRule="exact"/>
                         <w:ind w:left="542"/>
                       </w:pPr>
                       <w:r>
@@ -13239,9 +12937,8 @@
                     </w:p>
                     <w:p>
                       <w:pPr>
-                        <w:spacing w:line="228" w:lineRule="exact" w:before="0"/>
-                        <w:ind w:left="342" w:right="0" w:firstLine="0"/>
-                        <w:jc w:val="left"/>
+                        <w:spacing w:line="228" w:lineRule="exact"/>
+                        <w:ind w:left="342"/>
                         <w:rPr>
                           <w:sz w:val="20"/>
                         </w:rPr>
@@ -13272,64 +12969,58 @@
                         <w:ind w:left="342"/>
                       </w:pPr>
                       <w:r>
-                        <w:rPr/>
                         <w:t>accuracy</w:t>
                       </w:r>
                       <w:r>
                         <w:rPr>
                           <w:spacing w:val="-9"/>
                         </w:rPr>
-                        <w:t> </w:t>
-                      </w:r>
-                      <w:r>
-                        <w:rPr/>
+                        <w:t xml:space="preserve"> </w:t>
+                      </w:r>
+                      <w:r>
                         <w:t>=</w:t>
                       </w:r>
                       <w:r>
                         <w:rPr>
                           <w:spacing w:val="-7"/>
                         </w:rPr>
-                        <w:t> </w:t>
-                      </w:r>
-                      <w:r>
-                        <w:rPr/>
+                        <w:t xml:space="preserve"> </w:t>
+                      </w:r>
+                      <w:r>
                         <w:t>(double)matchCount</w:t>
                       </w:r>
                       <w:r>
                         <w:rPr>
                           <w:spacing w:val="-7"/>
                         </w:rPr>
-                        <w:t> </w:t>
-                      </w:r>
-                      <w:r>
-                        <w:rPr/>
+                        <w:t xml:space="preserve"> </w:t>
+                      </w:r>
+                      <w:r>
                         <w:t>/</w:t>
                       </w:r>
                       <w:r>
                         <w:rPr>
                           <w:spacing w:val="-7"/>
                         </w:rPr>
-                        <w:t> </w:t>
-                      </w:r>
-                      <w:r>
-                        <w:rPr/>
+                        <w:t xml:space="preserve"> </w:t>
+                      </w:r>
+                      <w:r>
                         <w:t>predictions</w:t>
                       </w:r>
                       <w:r>
                         <w:rPr>
                           <w:spacing w:val="-7"/>
                         </w:rPr>
-                        <w:t> </w:t>
-                      </w:r>
-                      <w:r>
-                        <w:rPr/>
+                        <w:t xml:space="preserve"> </w:t>
+                      </w:r>
+                      <w:r>
                         <w:t>*</w:t>
                       </w:r>
                       <w:r>
                         <w:rPr>
                           <w:spacing w:val="-7"/>
                         </w:rPr>
-                        <w:t> </w:t>
+                        <w:t xml:space="preserve"> </w:t>
                       </w:r>
                       <w:r>
                         <w:rPr>
@@ -13341,8 +13032,7 @@
                     <w:p>
                       <w:pPr>
                         <w:spacing w:before="1"/>
-                        <w:ind w:left="142" w:right="0" w:firstLine="0"/>
-                        <w:jc w:val="left"/>
+                        <w:ind w:left="142"/>
                         <w:rPr>
                           <w:sz w:val="20"/>
                         </w:rPr>
@@ -13357,8 +13047,7 @@
                     </w:p>
                   </w:txbxContent>
                 </v:textbox>
-                <v:stroke dashstyle="solid"/>
-                <w10:wrap type="topAndBottom"/>
+                <w10:wrap type="topAndBottom" anchorx="page"/>
               </v:shape>
             </w:pict>
           </mc:Fallback>
@@ -13511,13 +13200,7 @@
         <w:t xml:space="preserve"> </w:t>
       </w:r>
       <w:r>
-        <w:t>We</w:t>
-      </w:r>
-      <w:r>
-        <w:rPr>
-          <w:spacing w:val="-13"/>
-        </w:rPr>
-        <w:t xml:space="preserve"> </w:t>
+        <w:t xml:space="preserve">I </w:t>
       </w:r>
       <w:r>
         <w:t>have</w:t>
@@ -14519,20 +14202,19 @@
             </wp:anchor>
           </w:drawing>
         </mc:Choice>
-        <mc:Fallback xmlns:pic="http://schemas.openxmlformats.org/drawingml/2006/picture" xmlns:a="http://schemas.openxmlformats.org/drawingml/2006/main" xmlns:ve="http://schemas.openxmlformats.org/markup-compatibility/2006">
+        <mc:Fallback>
           <w:pict>
-            <v:shapetype id="_x0000_t202" o:spt="202" coordsize="21600,21600" path="m,l,21600r21600,l21600,xe">
+            <v:shapetype w14:anchorId="0FE20077" id="_x0000_t202" coordsize="21600,21600" o:spt="202" path="m,l,21600r21600,l21600,xe">
               <v:stroke joinstyle="miter"/>
               <v:path gradientshapeok="t" o:connecttype="rect"/>
             </v:shapetype>
-            <v:shape style="position:absolute;margin-left:43.639999pt;margin-top:796.182373pt;width:152.4pt;height:10.8pt;mso-position-horizontal-relative:page;mso-position-vertical-relative:page;z-index:-15910400" type="#_x0000_t202" id="docshape1" filled="false" stroked="false">
+            <v:shape id="Textbox 1" o:spid="_x0000_s1036" type="#_x0000_t202" style="position:absolute;margin-left:43.65pt;margin-top:796.2pt;width:152.4pt;height:10.8pt;z-index:-15910400;visibility:visible;mso-wrap-style:square;mso-wrap-distance-left:0;mso-wrap-distance-top:0;mso-wrap-distance-right:0;mso-wrap-distance-bottom:0;mso-position-horizontal:absolute;mso-position-horizontal-relative:page;mso-position-vertical:absolute;mso-position-vertical-relative:page;v-text-anchor:top" o:gfxdata="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" filled="f" stroked="f">
               <v:textbox inset="0,0,0,0">
                 <w:txbxContent>
                   <w:p>
                     <w:pPr>
                       <w:spacing w:before="11"/>
-                      <w:ind w:left="20" w:right="0" w:firstLine="0"/>
-                      <w:jc w:val="left"/>
+                      <w:ind w:left="20"/>
                       <w:rPr>
                         <w:sz w:val="16"/>
                       </w:rPr>
@@ -14548,7 +14230,7 @@
                         <w:spacing w:val="-5"/>
                         <w:sz w:val="16"/>
                       </w:rPr>
-                      <w:t> </w:t>
+                      <w:t xml:space="preserve"> </w:t>
                     </w:r>
                     <w:r>
                       <w:rPr>
@@ -14561,7 +14243,7 @@
                         <w:spacing w:val="-5"/>
                         <w:sz w:val="16"/>
                       </w:rPr>
-                      <w:t> </w:t>
+                      <w:t xml:space="preserve"> </w:t>
                     </w:r>
                     <w:r>
                       <w:rPr>
@@ -14574,7 +14256,7 @@
                         <w:spacing w:val="-4"/>
                         <w:sz w:val="16"/>
                       </w:rPr>
-                      <w:t> </w:t>
+                      <w:t xml:space="preserve"> </w:t>
                     </w:r>
                     <w:r>
                       <w:rPr>
@@ -14587,7 +14269,7 @@
                         <w:spacing w:val="-5"/>
                         <w:sz w:val="16"/>
                       </w:rPr>
-                      <w:t> </w:t>
+                      <w:t xml:space="preserve"> </w:t>
                     </w:r>
                     <w:r>
                       <w:rPr>
@@ -14600,12 +14282,12 @@
                         <w:spacing w:val="-4"/>
                         <w:sz w:val="16"/>
                       </w:rPr>
-                      <w:t> 2023</w:t>
+                      <w:t xml:space="preserve"> 2023</w:t>
                     </w:r>
                   </w:p>
                 </w:txbxContent>
               </v:textbox>
-              <w10:wrap type="none"/>
+              <w10:wrap anchorx="page" anchory="page"/>
             </v:shape>
           </w:pict>
         </mc:Fallback>

</xml_diff>